<commit_message>
Updated documentation for installing SASS syntax highlighting.
</commit_message>
<xml_diff>
--- a/ruby/doc/How to set up the Clip development environment for Ruby on Rails.docx
+++ b/ruby/doc/How to set up the Clip development environment for Ruby on Rails.docx
@@ -12,8 +12,6 @@
       <w:r>
         <w:t>How to set up the Clip development environment for Ruby on Rails</w:t>
       </w:r>
-      <w:bookmarkStart w:id="1" w:name="_GoBack"/>
-      <w:bookmarkEnd w:id="1"/>
     </w:p>
     <w:p>
       <w:pPr>
@@ -50,8 +48,7 @@
       <w:hyperlink r:id="rId6" w:history="1">
         <w:r>
           <w:rPr>
-            <w:color w:val="1155CC"/>
-            <w:u w:val="single"/>
+            <w:rStyle w:val="Hyperlink"/>
           </w:rPr>
           <w:t>What</w:t>
         </w:r>
@@ -59,8 +56,7 @@
       <w:hyperlink r:id="rId7" w:history="1">
         <w:r>
           <w:rPr>
-            <w:color w:val="1155CC"/>
-            <w:u w:val="single"/>
+            <w:rStyle w:val="Hyperlink"/>
           </w:rPr>
           <w:t xml:space="preserve"> </w:t>
         </w:r>
@@ -68,8 +64,7 @@
       <w:hyperlink r:id="rId8" w:history="1">
         <w:r>
           <w:rPr>
-            <w:color w:val="1155CC"/>
-            <w:u w:val="single"/>
+            <w:rStyle w:val="Hyperlink"/>
           </w:rPr>
           <w:t>Ruby</w:t>
         </w:r>
@@ -77,8 +72,7 @@
       <w:hyperlink r:id="rId9" w:history="1">
         <w:r>
           <w:rPr>
-            <w:color w:val="1155CC"/>
-            <w:u w:val="single"/>
+            <w:rStyle w:val="Hyperlink"/>
           </w:rPr>
           <w:t xml:space="preserve"> </w:t>
         </w:r>
@@ -86,8 +80,7 @@
       <w:hyperlink r:id="rId10" w:history="1">
         <w:r>
           <w:rPr>
-            <w:color w:val="1155CC"/>
-            <w:u w:val="single"/>
+            <w:rStyle w:val="Hyperlink"/>
           </w:rPr>
           <w:t>IDE</w:t>
         </w:r>
@@ -95,8 +88,7 @@
       <w:hyperlink r:id="rId11" w:history="1">
         <w:r>
           <w:rPr>
-            <w:color w:val="1155CC"/>
-            <w:u w:val="single"/>
+            <w:rStyle w:val="Hyperlink"/>
           </w:rPr>
           <w:t xml:space="preserve"> </w:t>
         </w:r>
@@ -104,8 +96,7 @@
       <w:hyperlink r:id="rId12" w:history="1">
         <w:r>
           <w:rPr>
-            <w:color w:val="1155CC"/>
-            <w:u w:val="single"/>
+            <w:rStyle w:val="Hyperlink"/>
           </w:rPr>
           <w:t>do</w:t>
         </w:r>
@@ -113,8 +104,7 @@
       <w:hyperlink r:id="rId13" w:history="1">
         <w:r>
           <w:rPr>
-            <w:color w:val="1155CC"/>
-            <w:u w:val="single"/>
+            <w:rStyle w:val="Hyperlink"/>
           </w:rPr>
           <w:t xml:space="preserve"> </w:t>
         </w:r>
@@ -122,8 +112,7 @@
       <w:hyperlink r:id="rId14" w:history="1">
         <w:r>
           <w:rPr>
-            <w:color w:val="1155CC"/>
-            <w:u w:val="single"/>
+            <w:rStyle w:val="Hyperlink"/>
           </w:rPr>
           <w:t>you</w:t>
         </w:r>
@@ -131,8 +120,7 @@
       <w:hyperlink r:id="rId15" w:history="1">
         <w:r>
           <w:rPr>
-            <w:color w:val="1155CC"/>
-            <w:u w:val="single"/>
+            <w:rStyle w:val="Hyperlink"/>
           </w:rPr>
           <w:t xml:space="preserve"> </w:t>
         </w:r>
@@ -140,8 +128,7 @@
       <w:hyperlink r:id="rId16" w:history="1">
         <w:r>
           <w:rPr>
-            <w:color w:val="1155CC"/>
-            <w:u w:val="single"/>
+            <w:rStyle w:val="Hyperlink"/>
           </w:rPr>
           <w:t>prefer</w:t>
         </w:r>
@@ -149,8 +136,7 @@
       <w:hyperlink r:id="rId17" w:history="1">
         <w:r>
           <w:rPr>
-            <w:color w:val="1155CC"/>
-            <w:u w:val="single"/>
+            <w:rStyle w:val="Hyperlink"/>
           </w:rPr>
           <w:t xml:space="preserve">? - </w:t>
         </w:r>
@@ -158,24 +144,15 @@
       <w:hyperlink r:id="rId18" w:history="1">
         <w:r>
           <w:rPr>
-            <w:color w:val="1155CC"/>
-            <w:u w:val="single"/>
-          </w:rPr>
-          <w:t>Stac</w:t>
-        </w:r>
-        <w:r>
-          <w:rPr>
-            <w:color w:val="1155CC"/>
-            <w:u w:val="single"/>
-          </w:rPr>
-          <w:t>k</w:t>
+            <w:rStyle w:val="Hyperlink"/>
+          </w:rPr>
+          <w:t>Stack</w:t>
         </w:r>
       </w:hyperlink>
       <w:hyperlink r:id="rId19" w:history="1">
         <w:r>
           <w:rPr>
-            <w:color w:val="1155CC"/>
-            <w:u w:val="single"/>
+            <w:rStyle w:val="Hyperlink"/>
           </w:rPr>
           <w:t xml:space="preserve"> </w:t>
         </w:r>
@@ -183,8 +160,7 @@
       <w:hyperlink r:id="rId20" w:history="1">
         <w:r>
           <w:rPr>
-            <w:color w:val="1155CC"/>
-            <w:u w:val="single"/>
+            <w:rStyle w:val="Hyperlink"/>
           </w:rPr>
           <w:t>Overflow</w:t>
         </w:r>
@@ -214,8 +190,7 @@
       <w:hyperlink r:id="rId21" w:history="1">
         <w:r>
           <w:rPr>
-            <w:color w:val="1155CC"/>
-            <w:u w:val="single"/>
+            <w:rStyle w:val="Hyperlink"/>
           </w:rPr>
           <w:t>IntelliJ</w:t>
         </w:r>
@@ -227,10 +202,7 @@
         <w:t>the</w:t>
       </w:r>
       <w:r>
-        <w:t xml:space="preserve"> Software Engineering</w:t>
-      </w:r>
-      <w:r>
-        <w:t xml:space="preserve"> class.</w:t>
+        <w:t xml:space="preserve"> Software Engineering class.</w:t>
       </w:r>
     </w:p>
     <w:p>
@@ -252,8 +224,7 @@
       <w:hyperlink r:id="rId22" w:history="1">
         <w:r>
           <w:rPr>
-            <w:color w:val="1155CC"/>
-            <w:u w:val="single"/>
+            <w:rStyle w:val="Hyperlink"/>
           </w:rPr>
           <w:t>Notepad</w:t>
         </w:r>
@@ -261,8 +232,7 @@
       <w:hyperlink r:id="rId23" w:history="1">
         <w:r>
           <w:rPr>
-            <w:color w:val="1155CC"/>
-            <w:u w:val="single"/>
+            <w:rStyle w:val="Hyperlink"/>
           </w:rPr>
           <w:t>++</w:t>
         </w:r>
@@ -302,8 +272,7 @@
       <w:hyperlink r:id="rId24" w:history="1">
         <w:r>
           <w:rPr>
-            <w:color w:val="1155CC"/>
-            <w:u w:val="single"/>
+            <w:rStyle w:val="Hyperlink"/>
           </w:rPr>
           <w:t>RubyInstaller</w:t>
         </w:r>
@@ -416,10 +385,7 @@
         <w:t>”</w:t>
       </w:r>
       <w:r>
-        <w:t xml:space="preserve"> to verify Ruby </w:t>
-      </w:r>
-      <w:r>
-        <w:t>installed correctly.</w:t>
+        <w:t xml:space="preserve"> to verify Ruby installed correctly.</w:t>
       </w:r>
     </w:p>
     <w:p>
@@ -468,8 +434,7 @@
       <w:hyperlink r:id="rId25" w:history="1">
         <w:r>
           <w:rPr>
-            <w:color w:val="1155CC"/>
-            <w:u w:val="single"/>
+            <w:rStyle w:val="Hyperlink"/>
           </w:rPr>
           <w:t>Development</w:t>
         </w:r>
@@ -477,8 +442,7 @@
       <w:hyperlink r:id="rId26" w:history="1">
         <w:r>
           <w:rPr>
-            <w:color w:val="1155CC"/>
-            <w:u w:val="single"/>
+            <w:rStyle w:val="Hyperlink"/>
           </w:rPr>
           <w:t xml:space="preserve"> </w:t>
         </w:r>
@@ -486,8 +450,7 @@
       <w:hyperlink r:id="rId27" w:history="1">
         <w:r>
           <w:rPr>
-            <w:color w:val="1155CC"/>
-            <w:u w:val="single"/>
+            <w:rStyle w:val="Hyperlink"/>
           </w:rPr>
           <w:t>Kit</w:t>
         </w:r>
@@ -495,8 +458,7 @@
       <w:hyperlink r:id="rId28" w:history="1">
         <w:r>
           <w:rPr>
-            <w:color w:val="1155CC"/>
-            <w:u w:val="single"/>
+            <w:rStyle w:val="Hyperlink"/>
           </w:rPr>
           <w:t xml:space="preserve"> </w:t>
         </w:r>
@@ -504,8 +466,7 @@
       <w:hyperlink r:id="rId29" w:history="1">
         <w:r>
           <w:rPr>
-            <w:color w:val="1155CC"/>
-            <w:u w:val="single"/>
+            <w:rStyle w:val="Hyperlink"/>
           </w:rPr>
           <w:t>Documentation</w:t>
         </w:r>
@@ -516,8 +477,7 @@
       <w:hyperlink r:id="rId30" w:history="1">
         <w:r>
           <w:rPr>
-            <w:color w:val="1155CC"/>
-            <w:u w:val="single"/>
+            <w:rStyle w:val="Hyperlink"/>
           </w:rPr>
           <w:t>RubyInstaller</w:t>
         </w:r>
@@ -525,8 +485,7 @@
       <w:hyperlink r:id="rId31" w:history="1">
         <w:r>
           <w:rPr>
-            <w:color w:val="1155CC"/>
-            <w:u w:val="single"/>
+            <w:rStyle w:val="Hyperlink"/>
           </w:rPr>
           <w:t xml:space="preserve"> </w:t>
         </w:r>
@@ -534,17 +493,13 @@
       <w:hyperlink r:id="rId32" w:history="1">
         <w:r>
           <w:rPr>
-            <w:color w:val="1155CC"/>
-            <w:u w:val="single"/>
+            <w:rStyle w:val="Hyperlink"/>
           </w:rPr>
           <w:t>Downloads</w:t>
         </w:r>
       </w:hyperlink>
       <w:r>
-        <w:t xml:space="preserve"> pag</w:t>
-      </w:r>
-      <w:r>
-        <w:t xml:space="preserve">e, download </w:t>
+        <w:t xml:space="preserve"> page, download </w:t>
       </w:r>
       <w:r>
         <w:t>“</w:t>
@@ -590,8 +545,7 @@
       <w:hyperlink r:id="rId33" w:history="1">
         <w:r>
           <w:rPr>
-            <w:color w:val="1155CC"/>
-            <w:u w:val="single"/>
+            <w:rStyle w:val="Hyperlink"/>
           </w:rPr>
           <w:t>[1]</w:t>
         </w:r>
@@ -602,8 +556,7 @@
       <w:hyperlink r:id="rId34" w:history="1">
         <w:r>
           <w:rPr>
-            <w:color w:val="1155CC"/>
-            <w:u w:val="single"/>
+            <w:rStyle w:val="Hyperlink"/>
           </w:rPr>
           <w:t>[2]</w:t>
         </w:r>
@@ -611,11 +564,10 @@
       <w:r>
         <w:t xml:space="preserve"> </w:t>
       </w:r>
-      <w:hyperlink r:id="rId35" w:history="1">
-        <w:r>
-          <w:rPr>
-            <w:color w:val="1155CC"/>
-            <w:u w:val="single"/>
+      <w:hyperlink r:id="rId35" w:anchor="section3" w:history="1">
+        <w:r>
+          <w:rPr>
+            <w:rStyle w:val="Hyperlink"/>
           </w:rPr>
           <w:t>[3]</w:t>
         </w:r>
@@ -712,10 +664,7 @@
         </w:tabs>
       </w:pPr>
       <w:r>
-        <w:t>Follow the instructions</w:t>
-      </w:r>
-      <w:r>
-        <w:t xml:space="preserve"> at </w:t>
+        <w:t xml:space="preserve">Follow the instructions at </w:t>
       </w:r>
       <w:r>
         <w:t>“</w:t>
@@ -723,8 +672,7 @@
       <w:hyperlink r:id="rId36" w:history="1">
         <w:r>
           <w:rPr>
-            <w:color w:val="1155CC"/>
-            <w:u w:val="single"/>
+            <w:rStyle w:val="Hyperlink"/>
           </w:rPr>
           <w:t>Getting</w:t>
         </w:r>
@@ -732,8 +680,7 @@
       <w:hyperlink r:id="rId37" w:history="1">
         <w:r>
           <w:rPr>
-            <w:color w:val="1155CC"/>
-            <w:u w:val="single"/>
+            <w:rStyle w:val="Hyperlink"/>
           </w:rPr>
           <w:t xml:space="preserve"> </w:t>
         </w:r>
@@ -741,8 +688,7 @@
       <w:hyperlink r:id="rId38" w:history="1">
         <w:r>
           <w:rPr>
-            <w:color w:val="1155CC"/>
-            <w:u w:val="single"/>
+            <w:rStyle w:val="Hyperlink"/>
           </w:rPr>
           <w:t>Started</w:t>
         </w:r>
@@ -750,8 +696,7 @@
       <w:hyperlink r:id="rId39" w:history="1">
         <w:r>
           <w:rPr>
-            <w:color w:val="1155CC"/>
-            <w:u w:val="single"/>
+            <w:rStyle w:val="Hyperlink"/>
           </w:rPr>
           <w:t xml:space="preserve"> </w:t>
         </w:r>
@@ -759,8 +704,7 @@
       <w:hyperlink r:id="rId40" w:history="1">
         <w:r>
           <w:rPr>
-            <w:color w:val="1155CC"/>
-            <w:u w:val="single"/>
+            <w:rStyle w:val="Hyperlink"/>
           </w:rPr>
           <w:t>with</w:t>
         </w:r>
@@ -768,8 +712,7 @@
       <w:hyperlink r:id="rId41" w:history="1">
         <w:r>
           <w:rPr>
-            <w:color w:val="1155CC"/>
-            <w:u w:val="single"/>
+            <w:rStyle w:val="Hyperlink"/>
           </w:rPr>
           <w:t xml:space="preserve"> </w:t>
         </w:r>
@@ -777,8 +720,7 @@
       <w:hyperlink r:id="rId42" w:history="1">
         <w:r>
           <w:rPr>
-            <w:color w:val="1155CC"/>
-            <w:u w:val="single"/>
+            <w:rStyle w:val="Hyperlink"/>
           </w:rPr>
           <w:t>Rails</w:t>
         </w:r>
@@ -829,8 +771,7 @@
       <w:hyperlink r:id="rId43" w:history="1">
         <w:r>
           <w:rPr>
-            <w:color w:val="1155CC"/>
-            <w:u w:val="single"/>
+            <w:rStyle w:val="Hyperlink"/>
           </w:rPr>
           <w:t>RubyGems project in RubyForge</w:t>
         </w:r>
@@ -937,8 +878,7 @@
       <w:hyperlink r:id="rId44" w:history="1">
         <w:r>
           <w:rPr>
-            <w:color w:val="1155CC"/>
-            <w:u w:val="single"/>
+            <w:rStyle w:val="Hyperlink"/>
           </w:rPr>
           <w:t>SQLite</w:t>
         </w:r>
@@ -946,8 +886,7 @@
       <w:hyperlink r:id="rId45" w:history="1">
         <w:r>
           <w:rPr>
-            <w:color w:val="1155CC"/>
-            <w:u w:val="single"/>
+            <w:rStyle w:val="Hyperlink"/>
           </w:rPr>
           <w:t xml:space="preserve"> </w:t>
         </w:r>
@@ -955,8 +894,7 @@
       <w:hyperlink r:id="rId46" w:history="1">
         <w:r>
           <w:rPr>
-            <w:color w:val="1155CC"/>
-            <w:u w:val="single"/>
+            <w:rStyle w:val="Hyperlink"/>
           </w:rPr>
           <w:t>Download</w:t>
         </w:r>
@@ -1030,38 +968,34 @@
         <w:lastRenderedPageBreak/>
         <w:t xml:space="preserve">Follow the instructions in </w:t>
       </w:r>
-      <w:hyperlink r:id="rId47" w:history="1">
-        <w:r>
-          <w:rPr>
-            <w:color w:val="1155CC"/>
-            <w:u w:val="single"/>
+      <w:hyperlink r:id="rId47" w:anchor="creating-a-new-rails-project" w:history="1">
+        <w:r>
+          <w:rPr>
+            <w:rStyle w:val="Hyperlink"/>
           </w:rPr>
           <w:t>Section</w:t>
         </w:r>
       </w:hyperlink>
-      <w:hyperlink r:id="rId48" w:history="1">
-        <w:r>
-          <w:rPr>
-            <w:color w:val="1155CC"/>
-            <w:u w:val="single"/>
+      <w:hyperlink r:id="rId48" w:anchor="creating-a-new-rails-project" w:history="1">
+        <w:r>
+          <w:rPr>
+            <w:rStyle w:val="Hyperlink"/>
           </w:rPr>
           <w:t xml:space="preserve"> 3 </w:t>
         </w:r>
       </w:hyperlink>
-      <w:hyperlink r:id="rId49" w:history="1">
-        <w:r>
-          <w:rPr>
-            <w:color w:val="1155CC"/>
-            <w:u w:val="single"/>
+      <w:hyperlink r:id="rId49" w:anchor="creating-a-new-rails-project" w:history="1">
+        <w:r>
+          <w:rPr>
+            <w:rStyle w:val="Hyperlink"/>
           </w:rPr>
           <w:t>of</w:t>
         </w:r>
       </w:hyperlink>
-      <w:hyperlink r:id="rId50" w:history="1">
-        <w:r>
-          <w:rPr>
-            <w:color w:val="1155CC"/>
-            <w:u w:val="single"/>
+      <w:hyperlink r:id="rId50" w:anchor="creating-a-new-rails-project" w:history="1">
+        <w:r>
+          <w:rPr>
+            <w:rStyle w:val="Hyperlink"/>
           </w:rPr>
           <w:t xml:space="preserve"> </w:t>
         </w:r>
@@ -1069,71 +1003,63 @@
       <w:hyperlink r:id="rId51" w:history="1">
         <w:r>
           <w:rPr>
-            <w:color w:val="1155CC"/>
-            <w:u w:val="single"/>
+            <w:rStyle w:val="Hyperlink"/>
           </w:rPr>
           <w:t>“</w:t>
         </w:r>
       </w:hyperlink>
-      <w:hyperlink r:id="rId52" w:history="1">
-        <w:r>
-          <w:rPr>
-            <w:color w:val="1155CC"/>
-            <w:u w:val="single"/>
+      <w:hyperlink r:id="rId52" w:anchor="creating-a-new-rails-project" w:history="1">
+        <w:r>
+          <w:rPr>
+            <w:rStyle w:val="Hyperlink"/>
           </w:rPr>
           <w:t>Getting</w:t>
         </w:r>
       </w:hyperlink>
-      <w:hyperlink r:id="rId53" w:history="1">
-        <w:r>
-          <w:rPr>
-            <w:color w:val="1155CC"/>
-            <w:u w:val="single"/>
+      <w:hyperlink r:id="rId53" w:anchor="creating-a-new-rails-project" w:history="1">
+        <w:r>
+          <w:rPr>
+            <w:rStyle w:val="Hyperlink"/>
           </w:rPr>
           <w:t xml:space="preserve"> </w:t>
         </w:r>
       </w:hyperlink>
-      <w:hyperlink r:id="rId54" w:history="1">
-        <w:r>
-          <w:rPr>
-            <w:color w:val="1155CC"/>
-            <w:u w:val="single"/>
+      <w:hyperlink r:id="rId54" w:anchor="creating-a-new-rails-project" w:history="1">
+        <w:r>
+          <w:rPr>
+            <w:rStyle w:val="Hyperlink"/>
           </w:rPr>
           <w:t>Started</w:t>
         </w:r>
       </w:hyperlink>
-      <w:hyperlink r:id="rId55" w:history="1">
-        <w:r>
-          <w:rPr>
-            <w:color w:val="1155CC"/>
-            <w:u w:val="single"/>
+      <w:hyperlink r:id="rId55" w:anchor="creating-a-new-rails-project" w:history="1">
+        <w:r>
+          <w:rPr>
+            <w:rStyle w:val="Hyperlink"/>
           </w:rPr>
           <w:t xml:space="preserve"> </w:t>
         </w:r>
       </w:hyperlink>
-      <w:hyperlink r:id="rId56" w:history="1">
-        <w:r>
-          <w:rPr>
-            <w:color w:val="1155CC"/>
-            <w:u w:val="single"/>
+      <w:hyperlink r:id="rId56" w:anchor="creating-a-new-rails-project" w:history="1">
+        <w:r>
+          <w:rPr>
+            <w:rStyle w:val="Hyperlink"/>
           </w:rPr>
           <w:t>with</w:t>
         </w:r>
       </w:hyperlink>
-      <w:hyperlink r:id="rId57" w:history="1">
-        <w:r>
-          <w:rPr>
-            <w:color w:val="1155CC"/>
-            <w:u w:val="single"/>
+      <w:hyperlink r:id="rId57" w:anchor="creating-a-new-rails-project" w:history="1">
+        <w:r>
+          <w:rPr>
+            <w:rStyle w:val="Hyperlink"/>
           </w:rPr>
           <w:t xml:space="preserve"> </w:t>
         </w:r>
       </w:hyperlink>
-      <w:hyperlink r:id="rId58" w:history="1">
-        <w:r>
-          <w:rPr>
-            <w:color w:val="1155CC"/>
-            <w:u w:val="single"/>
+      <w:hyperlink r:id="rId58" w:anchor="creating-a-new-rails-project" w:history="1">
+        <w:r>
+          <w:rPr>
+            <w:rStyle w:val="Hyperlink"/>
           </w:rPr>
           <w:t>Rails</w:t>
         </w:r>
@@ -1141,8 +1067,7 @@
       <w:hyperlink r:id="rId59" w:history="1">
         <w:r>
           <w:rPr>
-            <w:color w:val="1155CC"/>
-            <w:u w:val="single"/>
+            <w:rStyle w:val="Hyperlink"/>
           </w:rPr>
           <w:t>“</w:t>
         </w:r>
@@ -1164,10 +1089,7 @@
         </w:tabs>
       </w:pPr>
       <w:r>
-        <w:t>To start the Rails server, navigate to the ap</w:t>
-      </w:r>
-      <w:r>
-        <w:t xml:space="preserve">plication you wish to run and then enter the command, </w:t>
+        <w:t xml:space="preserve">To start the Rails server, navigate to the application you wish to run and then enter the command, </w:t>
       </w:r>
       <w:r>
         <w:t>“</w:t>
@@ -1182,13 +1104,7 @@
         <w:t>”</w:t>
       </w:r>
       <w:r>
-        <w:t>. You can</w:t>
-      </w:r>
-      <w:r>
-        <w:t>’</w:t>
-      </w:r>
-      <w:r>
-        <w:t xml:space="preserve">t use </w:t>
+        <w:t xml:space="preserve">. You can’t use </w:t>
       </w:r>
       <w:r>
         <w:t>“</w:t>
@@ -1227,13 +1143,7 @@
         <w:t>fork()</w:t>
       </w:r>
       <w:r>
-        <w:t xml:space="preserve"> method to be implemented, but it isn</w:t>
-      </w:r>
-      <w:r>
-        <w:t>’</w:t>
-      </w:r>
-      <w:r>
-        <w:t>t on Windows machines.</w:t>
+        <w:t xml:space="preserve"> method to be implemented, but it isn’t on Windows machines.</w:t>
       </w:r>
     </w:p>
     <w:p>
@@ -1249,16 +1159,7 @@
         </w:tabs>
       </w:pPr>
       <w:r>
-        <w:t>Populate the SQLite database with data from wh</w:t>
-      </w:r>
-      <w:r>
-        <w:t>ichever application you</w:t>
-      </w:r>
-      <w:r>
-        <w:t>’</w:t>
-      </w:r>
-      <w:r>
-        <w:t>re about to run.</w:t>
+        <w:t>Populate the SQLite database with data from whichever application you’re about to run.</w:t>
       </w:r>
     </w:p>
     <w:p>
@@ -1296,8 +1197,7 @@
       <w:hyperlink r:id="rId60" w:history="1">
         <w:r>
           <w:rPr>
-            <w:color w:val="1155CC"/>
-            <w:u w:val="single"/>
+            <w:rStyle w:val="Hyperlink"/>
           </w:rPr>
           <w:t>CoffeeScript</w:t>
         </w:r>
@@ -1305,8 +1205,7 @@
       <w:hyperlink r:id="rId61" w:history="1">
         <w:r>
           <w:rPr>
-            <w:color w:val="1155CC"/>
-            <w:u w:val="single"/>
+            <w:rStyle w:val="Hyperlink"/>
           </w:rPr>
           <w:t>_</w:t>
         </w:r>
@@ -1314,8 +1213,7 @@
       <w:hyperlink r:id="rId62" w:history="1">
         <w:r>
           <w:rPr>
-            <w:color w:val="1155CC"/>
-            <w:u w:val="single"/>
+            <w:rStyle w:val="Hyperlink"/>
           </w:rPr>
           <w:t>notepad</w:t>
         </w:r>
@@ -1323,8 +1221,7 @@
       <w:hyperlink r:id="rId63" w:history="1">
         <w:r>
           <w:rPr>
-            <w:color w:val="1155CC"/>
-            <w:u w:val="single"/>
+            <w:rStyle w:val="Hyperlink"/>
           </w:rPr>
           <w:t>_</w:t>
         </w:r>
@@ -1332,8 +1229,7 @@
       <w:hyperlink r:id="rId64" w:history="1">
         <w:r>
           <w:rPr>
-            <w:color w:val="1155CC"/>
-            <w:u w:val="single"/>
+            <w:rStyle w:val="Hyperlink"/>
           </w:rPr>
           <w:t>UDL</w:t>
         </w:r>
@@ -1363,8 +1259,7 @@
       <w:hyperlink r:id="rId65" w:history="1">
         <w:r>
           <w:rPr>
-            <w:color w:val="1155CC"/>
-            <w:u w:val="single"/>
+            <w:rStyle w:val="Hyperlink"/>
           </w:rPr>
           <w:t>CoffeeScript</w:t>
         </w:r>
@@ -1372,8 +1267,7 @@
       <w:hyperlink r:id="rId66" w:history="1">
         <w:r>
           <w:rPr>
-            <w:color w:val="1155CC"/>
-            <w:u w:val="single"/>
+            <w:rStyle w:val="Hyperlink"/>
           </w:rPr>
           <w:t>.</w:t>
         </w:r>
@@ -1381,8 +1275,7 @@
       <w:hyperlink r:id="rId67" w:history="1">
         <w:r>
           <w:rPr>
-            <w:color w:val="1155CC"/>
-            <w:u w:val="single"/>
+            <w:rStyle w:val="Hyperlink"/>
           </w:rPr>
           <w:t>xml</w:t>
         </w:r>
@@ -1486,24 +1379,15 @@
       <w:hyperlink r:id="rId68" w:history="1">
         <w:r>
           <w:rPr>
-            <w:color w:val="1155CC"/>
-            <w:u w:val="single"/>
-          </w:rPr>
-          <w:t>Co</w:t>
-        </w:r>
-        <w:r>
-          <w:rPr>
-            <w:color w:val="1155CC"/>
-            <w:u w:val="single"/>
-          </w:rPr>
-          <w:t>ffeeScript</w:t>
+            <w:rStyle w:val="Hyperlink"/>
+          </w:rPr>
+          <w:t>CoffeeScript</w:t>
         </w:r>
       </w:hyperlink>
       <w:hyperlink r:id="rId69" w:history="1">
         <w:r>
           <w:rPr>
-            <w:color w:val="1155CC"/>
-            <w:u w:val="single"/>
+            <w:rStyle w:val="Hyperlink"/>
           </w:rPr>
           <w:t>.</w:t>
         </w:r>
@@ -1511,8 +1395,7 @@
       <w:hyperlink r:id="rId70" w:history="1">
         <w:r>
           <w:rPr>
-            <w:color w:val="1155CC"/>
-            <w:u w:val="single"/>
+            <w:rStyle w:val="Hyperlink"/>
           </w:rPr>
           <w:t>xml</w:t>
         </w:r>
@@ -1538,10 +1421,36 @@
         </w:tabs>
       </w:pPr>
       <w:r>
-        <w:t>Close the di</w:t>
-      </w:r>
-      <w:r>
-        <w:t>alog.</w:t>
+        <w:t>Close the confirmation dialog.</w:t>
+      </w:r>
+    </w:p>
+    <w:p>
+      <w:pPr>
+        <w:pStyle w:val="ListParagraph"/>
+        <w:widowControl/>
+        <w:numPr>
+          <w:ilvl w:val="2"/>
+          <w:numId w:val="1"/>
+        </w:numPr>
+        <w:tabs>
+          <w:tab w:val="left" w:pos="1800"/>
+          <w:tab w:val="left" w:pos="2160"/>
+        </w:tabs>
+      </w:pPr>
+      <w:r>
+        <w:t xml:space="preserve">Close the </w:t>
+      </w:r>
+      <w:r>
+        <w:rPr>
+          <w:b/>
+        </w:rPr>
+        <w:t>User Defined Language</w:t>
+      </w:r>
+      <w:r>
+        <w:t xml:space="preserve"> </w:t>
+      </w:r>
+      <w:r>
+        <w:t>dialog.</w:t>
       </w:r>
     </w:p>
     <w:p>
@@ -1628,10 +1537,7 @@
         <w:t>Language</w:t>
       </w:r>
       <w:r>
-        <w:t xml:space="preserve"> menu. Open a </w:t>
-      </w:r>
-      <w:r>
-        <w:t xml:space="preserve">CoffeeScript file and then select </w:t>
+        <w:t xml:space="preserve"> menu. Open a CoffeeScript file and then select </w:t>
       </w:r>
       <w:r>
         <w:rPr>
@@ -1675,8 +1581,7 @@
       <w:hyperlink r:id="rId71" w:history="1">
         <w:r>
           <w:rPr>
-            <w:color w:val="1155CC"/>
-            <w:u w:val="single"/>
+            <w:rStyle w:val="Hyperlink"/>
           </w:rPr>
           <w:t>Creating</w:t>
         </w:r>
@@ -1684,8 +1589,7 @@
       <w:hyperlink r:id="rId72" w:history="1">
         <w:r>
           <w:rPr>
-            <w:color w:val="1155CC"/>
-            <w:u w:val="single"/>
+            <w:rStyle w:val="Hyperlink"/>
           </w:rPr>
           <w:t xml:space="preserve"> </w:t>
         </w:r>
@@ -1693,8 +1597,7 @@
       <w:hyperlink r:id="rId73" w:history="1">
         <w:r>
           <w:rPr>
-            <w:color w:val="1155CC"/>
-            <w:u w:val="single"/>
+            <w:rStyle w:val="Hyperlink"/>
           </w:rPr>
           <w:t>a</w:t>
         </w:r>
@@ -1702,8 +1605,7 @@
       <w:hyperlink r:id="rId74" w:history="1">
         <w:r>
           <w:rPr>
-            <w:color w:val="1155CC"/>
-            <w:u w:val="single"/>
+            <w:rStyle w:val="Hyperlink"/>
           </w:rPr>
           <w:t xml:space="preserve"> </w:t>
         </w:r>
@@ -1711,8 +1613,7 @@
       <w:hyperlink r:id="rId75" w:history="1">
         <w:r>
           <w:rPr>
-            <w:color w:val="1155CC"/>
-            <w:u w:val="single"/>
+            <w:rStyle w:val="Hyperlink"/>
           </w:rPr>
           <w:t>User</w:t>
         </w:r>
@@ -1720,8 +1621,7 @@
       <w:hyperlink r:id="rId76" w:history="1">
         <w:r>
           <w:rPr>
-            <w:color w:val="1155CC"/>
-            <w:u w:val="single"/>
+            <w:rStyle w:val="Hyperlink"/>
           </w:rPr>
           <w:t xml:space="preserve"> </w:t>
         </w:r>
@@ -1729,8 +1629,7 @@
       <w:hyperlink r:id="rId77" w:history="1">
         <w:r>
           <w:rPr>
-            <w:color w:val="1155CC"/>
-            <w:u w:val="single"/>
+            <w:rStyle w:val="Hyperlink"/>
           </w:rPr>
           <w:t>Defined</w:t>
         </w:r>
@@ -1738,8 +1637,7 @@
       <w:hyperlink r:id="rId78" w:history="1">
         <w:r>
           <w:rPr>
-            <w:color w:val="1155CC"/>
-            <w:u w:val="single"/>
+            <w:rStyle w:val="Hyperlink"/>
           </w:rPr>
           <w:t xml:space="preserve"> </w:t>
         </w:r>
@@ -1747,8 +1645,7 @@
       <w:hyperlink r:id="rId79" w:history="1">
         <w:r>
           <w:rPr>
-            <w:color w:val="1155CC"/>
-            <w:u w:val="single"/>
+            <w:rStyle w:val="Hyperlink"/>
           </w:rPr>
           <w:t>Language</w:t>
         </w:r>
@@ -1756,8 +1653,7 @@
       <w:hyperlink r:id="rId80" w:history="1">
         <w:r>
           <w:rPr>
-            <w:color w:val="1155CC"/>
-            <w:u w:val="single"/>
+            <w:rStyle w:val="Hyperlink"/>
           </w:rPr>
           <w:t xml:space="preserve"> </w:t>
         </w:r>
@@ -1765,8 +1661,7 @@
       <w:hyperlink r:id="rId81" w:history="1">
         <w:r>
           <w:rPr>
-            <w:color w:val="1155CC"/>
-            <w:u w:val="single"/>
+            <w:rStyle w:val="Hyperlink"/>
           </w:rPr>
           <w:t>in</w:t>
         </w:r>
@@ -1774,8 +1669,7 @@
       <w:hyperlink r:id="rId82" w:history="1">
         <w:r>
           <w:rPr>
-            <w:color w:val="1155CC"/>
-            <w:u w:val="single"/>
+            <w:rStyle w:val="Hyperlink"/>
           </w:rPr>
           <w:t xml:space="preserve"> </w:t>
         </w:r>
@@ -1783,8 +1677,7 @@
       <w:hyperlink r:id="rId83" w:history="1">
         <w:r>
           <w:rPr>
-            <w:color w:val="1155CC"/>
-            <w:u w:val="single"/>
+            <w:rStyle w:val="Hyperlink"/>
           </w:rPr>
           <w:t>Notepad</w:t>
         </w:r>
@@ -1792,8 +1685,7 @@
       <w:hyperlink r:id="rId84" w:history="1">
         <w:r>
           <w:rPr>
-            <w:color w:val="1155CC"/>
-            <w:u w:val="single"/>
+            <w:rStyle w:val="Hyperlink"/>
           </w:rPr>
           <w:t>++</w:t>
         </w:r>
@@ -1804,6 +1696,85 @@
       <w:r>
         <w:t>.</w:t>
       </w:r>
+    </w:p>
+    <w:p>
+      <w:pPr>
+        <w:widowControl/>
+        <w:numPr>
+          <w:ilvl w:val="0"/>
+          <w:numId w:val="1"/>
+        </w:numPr>
+        <w:tabs>
+          <w:tab w:val="left" w:pos="1080"/>
+          <w:tab w:val="left" w:pos="1440"/>
+        </w:tabs>
+      </w:pPr>
+      <w:r>
+        <w:t>Install SASS syntax highlighting for Notepad++:</w:t>
+      </w:r>
+    </w:p>
+    <w:p>
+      <w:pPr>
+        <w:widowControl/>
+        <w:numPr>
+          <w:ilvl w:val="1"/>
+          <w:numId w:val="1"/>
+        </w:numPr>
+        <w:tabs>
+          <w:tab w:val="left" w:pos="1440"/>
+        </w:tabs>
+      </w:pPr>
+      <w:r>
+        <w:t xml:space="preserve">Go to </w:t>
+      </w:r>
+      <w:hyperlink r:id="rId85" w:history="1">
+        <w:r>
+          <w:rPr>
+            <w:rStyle w:val="Hyperlink"/>
+          </w:rPr>
+          <w:t>Sass 3 Notepad++ User-Defined syntax highlighting</w:t>
+        </w:r>
+      </w:hyperlink>
+      <w:r>
+        <w:t>.</w:t>
+      </w:r>
+    </w:p>
+    <w:p>
+      <w:pPr>
+        <w:widowControl/>
+        <w:numPr>
+          <w:ilvl w:val="1"/>
+          <w:numId w:val="1"/>
+        </w:numPr>
+        <w:tabs>
+          <w:tab w:val="left" w:pos="1440"/>
+        </w:tabs>
+      </w:pPr>
+      <w:hyperlink r:id="rId86" w:history="1">
+        <w:r>
+          <w:rPr>
+            <w:rStyle w:val="Hyperlink"/>
+          </w:rPr>
+          <w:t>Download SCSS syntax highlighting file</w:t>
+        </w:r>
+      </w:hyperlink>
+    </w:p>
+    <w:p>
+      <w:pPr>
+        <w:widowControl/>
+        <w:numPr>
+          <w:ilvl w:val="1"/>
+          <w:numId w:val="1"/>
+        </w:numPr>
+        <w:tabs>
+          <w:tab w:val="left" w:pos="1440"/>
+        </w:tabs>
+      </w:pPr>
+      <w:r>
+        <w:t>Follow the instructions for installing CoffeeScript syntax highlighting in Notepad++, above.</w:t>
+      </w:r>
+      <w:bookmarkStart w:id="1" w:name="_GoBack"/>
+      <w:bookmarkEnd w:id="1"/>
     </w:p>
     <w:p>
       <w:pPr>
@@ -1837,83 +1808,74 @@
           <w:u w:val="single"/>
         </w:rPr>
       </w:pPr>
-      <w:hyperlink r:id="rId85" w:history="1">
-        <w:r>
-          <w:rPr>
-            <w:color w:val="1155CC"/>
-            <w:u w:val="single"/>
+      <w:hyperlink r:id="rId87" w:history="1">
+        <w:r>
+          <w:rPr>
+            <w:rStyle w:val="Hyperlink"/>
           </w:rPr>
           <w:t>Malte</w:t>
         </w:r>
       </w:hyperlink>
-      <w:hyperlink r:id="rId86" w:history="1">
-        <w:r>
-          <w:rPr>
-            <w:color w:val="1155CC"/>
-            <w:u w:val="single"/>
+      <w:hyperlink r:id="rId88" w:history="1">
+        <w:r>
+          <w:rPr>
+            <w:rStyle w:val="Hyperlink"/>
           </w:rPr>
           <w:t xml:space="preserve"> </w:t>
         </w:r>
       </w:hyperlink>
-      <w:hyperlink r:id="rId87" w:history="1">
-        <w:r>
-          <w:rPr>
-            <w:color w:val="1155CC"/>
-            <w:u w:val="single"/>
+      <w:hyperlink r:id="rId89" w:history="1">
+        <w:r>
+          <w:rPr>
+            <w:rStyle w:val="Hyperlink"/>
           </w:rPr>
           <w:t>Wassermann</w:t>
         </w:r>
       </w:hyperlink>
-      <w:hyperlink r:id="rId88" w:history="1">
-        <w:r>
-          <w:rPr>
-            <w:color w:val="1155CC"/>
-            <w:u w:val="single"/>
+      <w:hyperlink r:id="rId90" w:history="1">
+        <w:r>
+          <w:rPr>
+            <w:rStyle w:val="Hyperlink"/>
           </w:rPr>
           <w:t>’</w:t>
         </w:r>
       </w:hyperlink>
-      <w:hyperlink r:id="rId89" w:history="1">
-        <w:r>
-          <w:rPr>
-            <w:color w:val="1155CC"/>
-            <w:u w:val="single"/>
+      <w:hyperlink r:id="rId91" w:history="1">
+        <w:r>
+          <w:rPr>
+            <w:rStyle w:val="Hyperlink"/>
           </w:rPr>
           <w:t>s</w:t>
         </w:r>
       </w:hyperlink>
-      <w:hyperlink r:id="rId90" w:history="1">
-        <w:r>
-          <w:rPr>
-            <w:color w:val="1155CC"/>
-            <w:u w:val="single"/>
+      <w:hyperlink r:id="rId92" w:history="1">
+        <w:r>
+          <w:rPr>
+            <w:rStyle w:val="Hyperlink"/>
           </w:rPr>
           <w:t xml:space="preserve"> </w:t>
         </w:r>
       </w:hyperlink>
-      <w:hyperlink r:id="rId91" w:history="1">
-        <w:r>
-          <w:rPr>
-            <w:color w:val="1155CC"/>
-            <w:u w:val="single"/>
+      <w:hyperlink r:id="rId93" w:history="1">
+        <w:r>
+          <w:rPr>
+            <w:rStyle w:val="Hyperlink"/>
           </w:rPr>
           <w:t>Viewport</w:t>
         </w:r>
       </w:hyperlink>
-      <w:hyperlink r:id="rId92" w:history="1">
-        <w:r>
-          <w:rPr>
-            <w:color w:val="1155CC"/>
-            <w:u w:val="single"/>
+      <w:hyperlink r:id="rId94" w:history="1">
+        <w:r>
+          <w:rPr>
+            <w:rStyle w:val="Hyperlink"/>
           </w:rPr>
           <w:t xml:space="preserve"> </w:t>
         </w:r>
       </w:hyperlink>
-      <w:hyperlink r:id="rId93" w:history="1">
-        <w:r>
-          <w:rPr>
-            <w:color w:val="1155CC"/>
-            <w:u w:val="single"/>
+      <w:hyperlink r:id="rId95" w:history="1">
+        <w:r>
+          <w:rPr>
+            <w:rStyle w:val="Hyperlink"/>
           </w:rPr>
           <w:t>Resizer</w:t>
         </w:r>
@@ -1946,10 +1908,7 @@
         <w:t>”</w:t>
       </w:r>
       <w:r>
-        <w:t xml:space="preserve"> has</w:t>
-      </w:r>
-      <w:r>
-        <w:t xml:space="preserve"> to be commented out because it interferes with it, probably because of something to do with preventing the Rails application to be embedded within a frame.</w:t>
+        <w:t xml:space="preserve"> has to be commented out because it interferes with it, probably because of something to do with preventing the Rails application to be embedded within a frame.</w:t>
       </w:r>
     </w:p>
     <w:sectPr>
@@ -2469,6 +2428,7 @@
     <w:name w:val="Default Paragraph Font"/>
     <w:uiPriority w:val="1"/>
     <w:semiHidden/>
+    <w:unhideWhenUsed/>
   </w:style>
   <w:style w:type="table" w:default="1" w:styleId="TableNormal">
     <w:name w:val="Normal Table"/>
@@ -2657,6 +2617,15 @@
       <w:ind w:left="720"/>
       <w:contextualSpacing/>
     </w:pPr>
+  </w:style>
+  <w:style w:type="character" w:styleId="Hyperlink">
+    <w:name w:val="Hyperlink"/>
+    <w:basedOn w:val="DefaultParagraphFont"/>
+    <w:rsid w:val="001F33EE"/>
+    <w:rPr>
+      <w:color w:val="0000FF" w:themeColor="hyperlink"/>
+      <w:u w:val="single"/>
+    </w:rPr>
   </w:style>
 </w:styles>
 </file>
@@ -2938,6 +2907,7 @@
     <w:name w:val="Default Paragraph Font"/>
     <w:uiPriority w:val="1"/>
     <w:semiHidden/>
+    <w:unhideWhenUsed/>
   </w:style>
   <w:style w:type="table" w:default="1" w:styleId="TableNormal">
     <w:name w:val="Normal Table"/>
@@ -3126,6 +3096,15 @@
       <w:ind w:left="720"/>
       <w:contextualSpacing/>
     </w:pPr>
+  </w:style>
+  <w:style w:type="character" w:styleId="Hyperlink">
+    <w:name w:val="Hyperlink"/>
+    <w:basedOn w:val="DefaultParagraphFont"/>
+    <w:rsid w:val="001F33EE"/>
+    <w:rPr>
+      <w:color w:val="0000FF" w:themeColor="hyperlink"/>
+      <w:u w:val="single"/>
+    </w:rPr>
   </w:style>
 </w:styles>
 </file>

</xml_diff>

<commit_message>
Updated documentation for installing SASS syntax highlighting, again.
</commit_message>
<xml_diff>
--- a/ruby/doc/How to set up the Clip development environment for Ruby on Rails.docx
+++ b/ruby/doc/How to set up the Clip development environment for Ruby on Rails.docx
@@ -1562,6 +1562,37 @@
     </w:p>
     <w:p>
       <w:pPr>
+        <w:pStyle w:val="ListParagraph"/>
+        <w:widowControl/>
+        <w:numPr>
+          <w:ilvl w:val="1"/>
+          <w:numId w:val="1"/>
+        </w:numPr>
+        <w:tabs>
+          <w:tab w:val="left" w:pos="1800"/>
+          <w:tab w:val="left" w:pos="2160"/>
+        </w:tabs>
+      </w:pPr>
+      <w:r>
+        <w:t>The downloaded</w:t>
+      </w:r>
+      <w:r>
+        <w:t xml:space="preserve"> XML</w:t>
+      </w:r>
+      <w:bookmarkStart w:id="1" w:name="_GoBack"/>
+      <w:bookmarkEnd w:id="1"/>
+      <w:r>
+        <w:t xml:space="preserve"> file can</w:t>
+      </w:r>
+      <w:r>
+        <w:t xml:space="preserve"> now</w:t>
+      </w:r>
+      <w:r>
+        <w:t xml:space="preserve"> be deleted.</w:t>
+      </w:r>
+    </w:p>
+    <w:p>
+      <w:pPr>
         <w:widowControl/>
         <w:numPr>
           <w:ilvl w:val="1"/>
@@ -1710,7 +1741,10 @@
         </w:tabs>
       </w:pPr>
       <w:r>
-        <w:t>Install SASS syntax highlighting for Notepad++:</w:t>
+        <w:t>Install Sass</w:t>
+      </w:r>
+      <w:r>
+        <w:t xml:space="preserve"> syntax highlighting for Notepad++:</w:t>
       </w:r>
     </w:p>
     <w:p>
@@ -1771,10 +1805,14 @@
         </w:tabs>
       </w:pPr>
       <w:r>
-        <w:t>Follow the instructions for installing CoffeeScript syntax highlighting in Notepad++, above.</w:t>
-      </w:r>
-      <w:bookmarkStart w:id="1" w:name="_GoBack"/>
-      <w:bookmarkEnd w:id="1"/>
+        <w:t xml:space="preserve">Follow </w:t>
+      </w:r>
+      <w:r>
+        <w:t xml:space="preserve">similar </w:t>
+      </w:r>
+      <w:r>
+        <w:t>the instructions for installing CoffeeScript syntax highlighting in Notepad++, above.</w:t>
+      </w:r>
     </w:p>
     <w:p>
       <w:pPr>

</xml_diff>

<commit_message>
Updated documentation to mention installing Git.
</commit_message>
<xml_diff>
--- a/ruby/doc/How to set up the Clip development environment for Ruby on Rails.docx
+++ b/ruby/doc/How to set up the Clip development environment for Ruby on Rails.docx
@@ -26,6 +26,45 @@
         </w:tabs>
       </w:pPr>
       <w:r>
+        <w:t>Install Git:</w:t>
+      </w:r>
+      <w:bookmarkStart w:id="1" w:name="_GoBack"/>
+      <w:bookmarkEnd w:id="1"/>
+    </w:p>
+    <w:p>
+      <w:pPr>
+        <w:widowControl/>
+        <w:numPr>
+          <w:ilvl w:val="1"/>
+          <w:numId w:val="1"/>
+        </w:numPr>
+        <w:tabs>
+          <w:tab w:val="left" w:pos="360"/>
+          <w:tab w:val="left" w:pos="720"/>
+        </w:tabs>
+      </w:pPr>
+      <w:hyperlink r:id="rId6" w:history="1">
+        <w:r>
+          <w:rPr>
+            <w:rStyle w:val="Hyperlink"/>
+          </w:rPr>
+          <w:t>Set Up Git</w:t>
+        </w:r>
+      </w:hyperlink>
+    </w:p>
+    <w:p>
+      <w:pPr>
+        <w:widowControl/>
+        <w:numPr>
+          <w:ilvl w:val="0"/>
+          <w:numId w:val="1"/>
+        </w:numPr>
+        <w:tabs>
+          <w:tab w:val="left" w:pos="360"/>
+          <w:tab w:val="left" w:pos="720"/>
+        </w:tabs>
+      </w:pPr>
+      <w:r>
         <w:t>Install a Ruby IDE or text editor:</w:t>
       </w:r>
     </w:p>
@@ -45,7 +84,7 @@
           <w:u w:val="single"/>
         </w:rPr>
       </w:pPr>
-      <w:hyperlink r:id="rId6" w:history="1">
+      <w:hyperlink r:id="rId7" w:history="1">
         <w:r>
           <w:rPr>
             <w:rStyle w:val="Hyperlink"/>
@@ -53,7 +92,7 @@
           <w:t>What</w:t>
         </w:r>
       </w:hyperlink>
-      <w:hyperlink r:id="rId7" w:history="1">
+      <w:hyperlink r:id="rId8" w:history="1">
         <w:r>
           <w:rPr>
             <w:rStyle w:val="Hyperlink"/>
@@ -61,7 +100,7 @@
           <w:t xml:space="preserve"> </w:t>
         </w:r>
       </w:hyperlink>
-      <w:hyperlink r:id="rId8" w:history="1">
+      <w:hyperlink r:id="rId9" w:history="1">
         <w:r>
           <w:rPr>
             <w:rStyle w:val="Hyperlink"/>
@@ -69,7 +108,7 @@
           <w:t>Ruby</w:t>
         </w:r>
       </w:hyperlink>
-      <w:hyperlink r:id="rId9" w:history="1">
+      <w:hyperlink r:id="rId10" w:history="1">
         <w:r>
           <w:rPr>
             <w:rStyle w:val="Hyperlink"/>
@@ -77,7 +116,7 @@
           <w:t xml:space="preserve"> </w:t>
         </w:r>
       </w:hyperlink>
-      <w:hyperlink r:id="rId10" w:history="1">
+      <w:hyperlink r:id="rId11" w:history="1">
         <w:r>
           <w:rPr>
             <w:rStyle w:val="Hyperlink"/>
@@ -85,7 +124,7 @@
           <w:t>IDE</w:t>
         </w:r>
       </w:hyperlink>
-      <w:hyperlink r:id="rId11" w:history="1">
+      <w:hyperlink r:id="rId12" w:history="1">
         <w:r>
           <w:rPr>
             <w:rStyle w:val="Hyperlink"/>
@@ -93,7 +132,7 @@
           <w:t xml:space="preserve"> </w:t>
         </w:r>
       </w:hyperlink>
-      <w:hyperlink r:id="rId12" w:history="1">
+      <w:hyperlink r:id="rId13" w:history="1">
         <w:r>
           <w:rPr>
             <w:rStyle w:val="Hyperlink"/>
@@ -101,7 +140,7 @@
           <w:t>do</w:t>
         </w:r>
       </w:hyperlink>
-      <w:hyperlink r:id="rId13" w:history="1">
+      <w:hyperlink r:id="rId14" w:history="1">
         <w:r>
           <w:rPr>
             <w:rStyle w:val="Hyperlink"/>
@@ -109,7 +148,7 @@
           <w:t xml:space="preserve"> </w:t>
         </w:r>
       </w:hyperlink>
-      <w:hyperlink r:id="rId14" w:history="1">
+      <w:hyperlink r:id="rId15" w:history="1">
         <w:r>
           <w:rPr>
             <w:rStyle w:val="Hyperlink"/>
@@ -117,7 +156,7 @@
           <w:t>you</w:t>
         </w:r>
       </w:hyperlink>
-      <w:hyperlink r:id="rId15" w:history="1">
+      <w:hyperlink r:id="rId16" w:history="1">
         <w:r>
           <w:rPr>
             <w:rStyle w:val="Hyperlink"/>
@@ -125,7 +164,7 @@
           <w:t xml:space="preserve"> </w:t>
         </w:r>
       </w:hyperlink>
-      <w:hyperlink r:id="rId16" w:history="1">
+      <w:hyperlink r:id="rId17" w:history="1">
         <w:r>
           <w:rPr>
             <w:rStyle w:val="Hyperlink"/>
@@ -133,7 +172,7 @@
           <w:t>prefer</w:t>
         </w:r>
       </w:hyperlink>
-      <w:hyperlink r:id="rId17" w:history="1">
+      <w:hyperlink r:id="rId18" w:history="1">
         <w:r>
           <w:rPr>
             <w:rStyle w:val="Hyperlink"/>
@@ -141,7 +180,7 @@
           <w:t xml:space="preserve">? - </w:t>
         </w:r>
       </w:hyperlink>
-      <w:hyperlink r:id="rId18" w:history="1">
+      <w:hyperlink r:id="rId19" w:history="1">
         <w:r>
           <w:rPr>
             <w:rStyle w:val="Hyperlink"/>
@@ -149,7 +188,7 @@
           <w:t>Stack</w:t>
         </w:r>
       </w:hyperlink>
-      <w:hyperlink r:id="rId19" w:history="1">
+      <w:hyperlink r:id="rId20" w:history="1">
         <w:r>
           <w:rPr>
             <w:rStyle w:val="Hyperlink"/>
@@ -157,7 +196,7 @@
           <w:t xml:space="preserve"> </w:t>
         </w:r>
       </w:hyperlink>
-      <w:hyperlink r:id="rId20" w:history="1">
+      <w:hyperlink r:id="rId21" w:history="1">
         <w:r>
           <w:rPr>
             <w:rStyle w:val="Hyperlink"/>
@@ -187,7 +226,7 @@
       <w:r>
         <w:t xml:space="preserve"> an </w:t>
       </w:r>
-      <w:hyperlink r:id="rId21" w:history="1">
+      <w:hyperlink r:id="rId22" w:history="1">
         <w:r>
           <w:rPr>
             <w:rStyle w:val="Hyperlink"/>
@@ -221,7 +260,7 @@
           <w:u w:val="single"/>
         </w:rPr>
       </w:pPr>
-      <w:hyperlink r:id="rId22" w:history="1">
+      <w:hyperlink r:id="rId23" w:history="1">
         <w:r>
           <w:rPr>
             <w:rStyle w:val="Hyperlink"/>
@@ -229,7 +268,7 @@
           <w:t>Notepad</w:t>
         </w:r>
       </w:hyperlink>
-      <w:hyperlink r:id="rId23" w:history="1">
+      <w:hyperlink r:id="rId24" w:history="1">
         <w:r>
           <w:rPr>
             <w:rStyle w:val="Hyperlink"/>
@@ -269,7 +308,7 @@
       <w:r>
         <w:t xml:space="preserve">Go to the </w:t>
       </w:r>
-      <w:hyperlink r:id="rId24" w:history="1">
+      <w:hyperlink r:id="rId25" w:history="1">
         <w:r>
           <w:rPr>
             <w:rStyle w:val="Hyperlink"/>
@@ -431,7 +470,7 @@
       <w:r>
         <w:t xml:space="preserve"> in the </w:t>
       </w:r>
-      <w:hyperlink r:id="rId25" w:history="1">
+      <w:hyperlink r:id="rId26" w:history="1">
         <w:r>
           <w:rPr>
             <w:rStyle w:val="Hyperlink"/>
@@ -439,7 +478,7 @@
           <w:t>Development</w:t>
         </w:r>
       </w:hyperlink>
-      <w:hyperlink r:id="rId26" w:history="1">
+      <w:hyperlink r:id="rId27" w:history="1">
         <w:r>
           <w:rPr>
             <w:rStyle w:val="Hyperlink"/>
@@ -447,7 +486,7 @@
           <w:t xml:space="preserve"> </w:t>
         </w:r>
       </w:hyperlink>
-      <w:hyperlink r:id="rId27" w:history="1">
+      <w:hyperlink r:id="rId28" w:history="1">
         <w:r>
           <w:rPr>
             <w:rStyle w:val="Hyperlink"/>
@@ -455,7 +494,7 @@
           <w:t>Kit</w:t>
         </w:r>
       </w:hyperlink>
-      <w:hyperlink r:id="rId28" w:history="1">
+      <w:hyperlink r:id="rId29" w:history="1">
         <w:r>
           <w:rPr>
             <w:rStyle w:val="Hyperlink"/>
@@ -463,7 +502,7 @@
           <w:t xml:space="preserve"> </w:t>
         </w:r>
       </w:hyperlink>
-      <w:hyperlink r:id="rId29" w:history="1">
+      <w:hyperlink r:id="rId30" w:history="1">
         <w:r>
           <w:rPr>
             <w:rStyle w:val="Hyperlink"/>
@@ -474,7 +513,7 @@
       <w:r>
         <w:t xml:space="preserve">. When step 2 asks DevKit to be downloaded from the </w:t>
       </w:r>
-      <w:hyperlink r:id="rId30" w:history="1">
+      <w:hyperlink r:id="rId31" w:history="1">
         <w:r>
           <w:rPr>
             <w:rStyle w:val="Hyperlink"/>
@@ -482,7 +521,7 @@
           <w:t>RubyInstaller</w:t>
         </w:r>
       </w:hyperlink>
-      <w:hyperlink r:id="rId31" w:history="1">
+      <w:hyperlink r:id="rId32" w:history="1">
         <w:r>
           <w:rPr>
             <w:rStyle w:val="Hyperlink"/>
@@ -490,7 +529,7 @@
           <w:t xml:space="preserve"> </w:t>
         </w:r>
       </w:hyperlink>
-      <w:hyperlink r:id="rId32" w:history="1">
+      <w:hyperlink r:id="rId33" w:history="1">
         <w:r>
           <w:rPr>
             <w:rStyle w:val="Hyperlink"/>
@@ -542,7 +581,7 @@
       <w:r>
         <w:t xml:space="preserve"> command line tool to view Ruby documentation without a browser </w:t>
       </w:r>
-      <w:hyperlink r:id="rId33" w:history="1">
+      <w:hyperlink r:id="rId34" w:history="1">
         <w:r>
           <w:rPr>
             <w:rStyle w:val="Hyperlink"/>
@@ -553,7 +592,7 @@
       <w:r>
         <w:t xml:space="preserve"> </w:t>
       </w:r>
-      <w:hyperlink r:id="rId34" w:history="1">
+      <w:hyperlink r:id="rId35" w:history="1">
         <w:r>
           <w:rPr>
             <w:rStyle w:val="Hyperlink"/>
@@ -564,7 +603,7 @@
       <w:r>
         <w:t xml:space="preserve"> </w:t>
       </w:r>
-      <w:hyperlink r:id="rId35" w:anchor="section3" w:history="1">
+      <w:hyperlink r:id="rId36" w:anchor="section3" w:history="1">
         <w:r>
           <w:rPr>
             <w:rStyle w:val="Hyperlink"/>
@@ -669,7 +708,7 @@
       <w:r>
         <w:t>“</w:t>
       </w:r>
-      <w:hyperlink r:id="rId36" w:history="1">
+      <w:hyperlink r:id="rId37" w:history="1">
         <w:r>
           <w:rPr>
             <w:rStyle w:val="Hyperlink"/>
@@ -677,7 +716,7 @@
           <w:t>Getting</w:t>
         </w:r>
       </w:hyperlink>
-      <w:hyperlink r:id="rId37" w:history="1">
+      <w:hyperlink r:id="rId38" w:history="1">
         <w:r>
           <w:rPr>
             <w:rStyle w:val="Hyperlink"/>
@@ -685,7 +724,7 @@
           <w:t xml:space="preserve"> </w:t>
         </w:r>
       </w:hyperlink>
-      <w:hyperlink r:id="rId38" w:history="1">
+      <w:hyperlink r:id="rId39" w:history="1">
         <w:r>
           <w:rPr>
             <w:rStyle w:val="Hyperlink"/>
@@ -693,7 +732,7 @@
           <w:t>Started</w:t>
         </w:r>
       </w:hyperlink>
-      <w:hyperlink r:id="rId39" w:history="1">
+      <w:hyperlink r:id="rId40" w:history="1">
         <w:r>
           <w:rPr>
             <w:rStyle w:val="Hyperlink"/>
@@ -701,7 +740,7 @@
           <w:t xml:space="preserve"> </w:t>
         </w:r>
       </w:hyperlink>
-      <w:hyperlink r:id="rId40" w:history="1">
+      <w:hyperlink r:id="rId41" w:history="1">
         <w:r>
           <w:rPr>
             <w:rStyle w:val="Hyperlink"/>
@@ -709,7 +748,7 @@
           <w:t>with</w:t>
         </w:r>
       </w:hyperlink>
-      <w:hyperlink r:id="rId41" w:history="1">
+      <w:hyperlink r:id="rId42" w:history="1">
         <w:r>
           <w:rPr>
             <w:rStyle w:val="Hyperlink"/>
@@ -717,7 +756,7 @@
           <w:t xml:space="preserve"> </w:t>
         </w:r>
       </w:hyperlink>
-      <w:hyperlink r:id="rId42" w:history="1">
+      <w:hyperlink r:id="rId43" w:history="1">
         <w:r>
           <w:rPr>
             <w:rStyle w:val="Hyperlink"/>
@@ -768,7 +807,7 @@
       <w:r>
         <w:t xml:space="preserve">the </w:t>
       </w:r>
-      <w:hyperlink r:id="rId43" w:history="1">
+      <w:hyperlink r:id="rId44" w:history="1">
         <w:r>
           <w:rPr>
             <w:rStyle w:val="Hyperlink"/>
@@ -875,7 +914,7 @@
       <w:r>
         <w:t xml:space="preserve">Go to the </w:t>
       </w:r>
-      <w:hyperlink r:id="rId44" w:history="1">
+      <w:hyperlink r:id="rId45" w:history="1">
         <w:r>
           <w:rPr>
             <w:rStyle w:val="Hyperlink"/>
@@ -883,7 +922,7 @@
           <w:t>SQLite</w:t>
         </w:r>
       </w:hyperlink>
-      <w:hyperlink r:id="rId45" w:history="1">
+      <w:hyperlink r:id="rId46" w:history="1">
         <w:r>
           <w:rPr>
             <w:rStyle w:val="Hyperlink"/>
@@ -891,7 +930,7 @@
           <w:t xml:space="preserve"> </w:t>
         </w:r>
       </w:hyperlink>
-      <w:hyperlink r:id="rId46" w:history="1">
+      <w:hyperlink r:id="rId47" w:history="1">
         <w:r>
           <w:rPr>
             <w:rStyle w:val="Hyperlink"/>
@@ -916,6 +955,7 @@
         </w:tabs>
       </w:pPr>
       <w:r>
+        <w:lastRenderedPageBreak/>
         <w:t xml:space="preserve">Download and extract </w:t>
       </w:r>
       <w:r>
@@ -965,10 +1005,9 @@
         </w:tabs>
       </w:pPr>
       <w:r>
-        <w:lastRenderedPageBreak/>
         <w:t xml:space="preserve">Follow the instructions in </w:t>
       </w:r>
-      <w:hyperlink r:id="rId47" w:anchor="creating-a-new-rails-project" w:history="1">
+      <w:hyperlink r:id="rId48" w:anchor="creating-a-new-rails-project" w:history="1">
         <w:r>
           <w:rPr>
             <w:rStyle w:val="Hyperlink"/>
@@ -976,7 +1015,7 @@
           <w:t>Section</w:t>
         </w:r>
       </w:hyperlink>
-      <w:hyperlink r:id="rId48" w:anchor="creating-a-new-rails-project" w:history="1">
+      <w:hyperlink r:id="rId49" w:anchor="creating-a-new-rails-project" w:history="1">
         <w:r>
           <w:rPr>
             <w:rStyle w:val="Hyperlink"/>
@@ -984,7 +1023,7 @@
           <w:t xml:space="preserve"> 3 </w:t>
         </w:r>
       </w:hyperlink>
-      <w:hyperlink r:id="rId49" w:anchor="creating-a-new-rails-project" w:history="1">
+      <w:hyperlink r:id="rId50" w:anchor="creating-a-new-rails-project" w:history="1">
         <w:r>
           <w:rPr>
             <w:rStyle w:val="Hyperlink"/>
@@ -992,7 +1031,7 @@
           <w:t>of</w:t>
         </w:r>
       </w:hyperlink>
-      <w:hyperlink r:id="rId50" w:anchor="creating-a-new-rails-project" w:history="1">
+      <w:hyperlink r:id="rId51" w:anchor="creating-a-new-rails-project" w:history="1">
         <w:r>
           <w:rPr>
             <w:rStyle w:val="Hyperlink"/>
@@ -1000,7 +1039,7 @@
           <w:t xml:space="preserve"> </w:t>
         </w:r>
       </w:hyperlink>
-      <w:hyperlink r:id="rId51" w:history="1">
+      <w:hyperlink r:id="rId52" w:history="1">
         <w:r>
           <w:rPr>
             <w:rStyle w:val="Hyperlink"/>
@@ -1008,7 +1047,7 @@
           <w:t>“</w:t>
         </w:r>
       </w:hyperlink>
-      <w:hyperlink r:id="rId52" w:anchor="creating-a-new-rails-project" w:history="1">
+      <w:hyperlink r:id="rId53" w:anchor="creating-a-new-rails-project" w:history="1">
         <w:r>
           <w:rPr>
             <w:rStyle w:val="Hyperlink"/>
@@ -1016,7 +1055,7 @@
           <w:t>Getting</w:t>
         </w:r>
       </w:hyperlink>
-      <w:hyperlink r:id="rId53" w:anchor="creating-a-new-rails-project" w:history="1">
+      <w:hyperlink r:id="rId54" w:anchor="creating-a-new-rails-project" w:history="1">
         <w:r>
           <w:rPr>
             <w:rStyle w:val="Hyperlink"/>
@@ -1024,7 +1063,7 @@
           <w:t xml:space="preserve"> </w:t>
         </w:r>
       </w:hyperlink>
-      <w:hyperlink r:id="rId54" w:anchor="creating-a-new-rails-project" w:history="1">
+      <w:hyperlink r:id="rId55" w:anchor="creating-a-new-rails-project" w:history="1">
         <w:r>
           <w:rPr>
             <w:rStyle w:val="Hyperlink"/>
@@ -1032,7 +1071,7 @@
           <w:t>Started</w:t>
         </w:r>
       </w:hyperlink>
-      <w:hyperlink r:id="rId55" w:anchor="creating-a-new-rails-project" w:history="1">
+      <w:hyperlink r:id="rId56" w:anchor="creating-a-new-rails-project" w:history="1">
         <w:r>
           <w:rPr>
             <w:rStyle w:val="Hyperlink"/>
@@ -1040,7 +1079,7 @@
           <w:t xml:space="preserve"> </w:t>
         </w:r>
       </w:hyperlink>
-      <w:hyperlink r:id="rId56" w:anchor="creating-a-new-rails-project" w:history="1">
+      <w:hyperlink r:id="rId57" w:anchor="creating-a-new-rails-project" w:history="1">
         <w:r>
           <w:rPr>
             <w:rStyle w:val="Hyperlink"/>
@@ -1048,7 +1087,7 @@
           <w:t>with</w:t>
         </w:r>
       </w:hyperlink>
-      <w:hyperlink r:id="rId57" w:anchor="creating-a-new-rails-project" w:history="1">
+      <w:hyperlink r:id="rId58" w:anchor="creating-a-new-rails-project" w:history="1">
         <w:r>
           <w:rPr>
             <w:rStyle w:val="Hyperlink"/>
@@ -1056,7 +1095,7 @@
           <w:t xml:space="preserve"> </w:t>
         </w:r>
       </w:hyperlink>
-      <w:hyperlink r:id="rId58" w:anchor="creating-a-new-rails-project" w:history="1">
+      <w:hyperlink r:id="rId59" w:anchor="creating-a-new-rails-project" w:history="1">
         <w:r>
           <w:rPr>
             <w:rStyle w:val="Hyperlink"/>
@@ -1064,7 +1103,7 @@
           <w:t>Rails</w:t>
         </w:r>
       </w:hyperlink>
-      <w:hyperlink r:id="rId59" w:history="1">
+      <w:hyperlink r:id="rId60" w:history="1">
         <w:r>
           <w:rPr>
             <w:rStyle w:val="Hyperlink"/>
@@ -1194,7 +1233,7 @@
       <w:r>
         <w:t xml:space="preserve">Go to the </w:t>
       </w:r>
-      <w:hyperlink r:id="rId60" w:history="1">
+      <w:hyperlink r:id="rId61" w:history="1">
         <w:r>
           <w:rPr>
             <w:rStyle w:val="Hyperlink"/>
@@ -1202,7 +1241,7 @@
           <w:t>CoffeeScript</w:t>
         </w:r>
       </w:hyperlink>
-      <w:hyperlink r:id="rId61" w:history="1">
+      <w:hyperlink r:id="rId62" w:history="1">
         <w:r>
           <w:rPr>
             <w:rStyle w:val="Hyperlink"/>
@@ -1210,7 +1249,7 @@
           <w:t>_</w:t>
         </w:r>
       </w:hyperlink>
-      <w:hyperlink r:id="rId62" w:history="1">
+      <w:hyperlink r:id="rId63" w:history="1">
         <w:r>
           <w:rPr>
             <w:rStyle w:val="Hyperlink"/>
@@ -1218,7 +1257,7 @@
           <w:t>notepad</w:t>
         </w:r>
       </w:hyperlink>
-      <w:hyperlink r:id="rId63" w:history="1">
+      <w:hyperlink r:id="rId64" w:history="1">
         <w:r>
           <w:rPr>
             <w:rStyle w:val="Hyperlink"/>
@@ -1226,7 +1265,7 @@
           <w:t>_</w:t>
         </w:r>
       </w:hyperlink>
-      <w:hyperlink r:id="rId64" w:history="1">
+      <w:hyperlink r:id="rId65" w:history="1">
         <w:r>
           <w:rPr>
             <w:rStyle w:val="Hyperlink"/>
@@ -1256,7 +1295,7 @@
       <w:r>
         <w:t>“</w:t>
       </w:r>
-      <w:hyperlink r:id="rId65" w:history="1">
+      <w:hyperlink r:id="rId66" w:history="1">
         <w:r>
           <w:rPr>
             <w:rStyle w:val="Hyperlink"/>
@@ -1264,7 +1303,7 @@
           <w:t>CoffeeScript</w:t>
         </w:r>
       </w:hyperlink>
-      <w:hyperlink r:id="rId66" w:history="1">
+      <w:hyperlink r:id="rId67" w:history="1">
         <w:r>
           <w:rPr>
             <w:rStyle w:val="Hyperlink"/>
@@ -1272,7 +1311,7 @@
           <w:t>.</w:t>
         </w:r>
       </w:hyperlink>
-      <w:hyperlink r:id="rId67" w:history="1">
+      <w:hyperlink r:id="rId68" w:history="1">
         <w:r>
           <w:rPr>
             <w:rStyle w:val="Hyperlink"/>
@@ -1376,7 +1415,7 @@
       <w:r>
         <w:t>“</w:t>
       </w:r>
-      <w:hyperlink r:id="rId68" w:history="1">
+      <w:hyperlink r:id="rId69" w:history="1">
         <w:r>
           <w:rPr>
             <w:rStyle w:val="Hyperlink"/>
@@ -1384,7 +1423,7 @@
           <w:t>CoffeeScript</w:t>
         </w:r>
       </w:hyperlink>
-      <w:hyperlink r:id="rId69" w:history="1">
+      <w:hyperlink r:id="rId70" w:history="1">
         <w:r>
           <w:rPr>
             <w:rStyle w:val="Hyperlink"/>
@@ -1392,7 +1431,7 @@
           <w:t>.</w:t>
         </w:r>
       </w:hyperlink>
-      <w:hyperlink r:id="rId70" w:history="1">
+      <w:hyperlink r:id="rId71" w:history="1">
         <w:r>
           <w:rPr>
             <w:rStyle w:val="Hyperlink"/>
@@ -1579,8 +1618,6 @@
       <w:r>
         <w:t xml:space="preserve"> XML</w:t>
       </w:r>
-      <w:bookmarkStart w:id="1" w:name="_GoBack"/>
-      <w:bookmarkEnd w:id="1"/>
       <w:r>
         <w:t xml:space="preserve"> file can</w:t>
       </w:r>
@@ -1609,7 +1646,7 @@
       <w:r>
         <w:t>“</w:t>
       </w:r>
-      <w:hyperlink r:id="rId71" w:history="1">
+      <w:hyperlink r:id="rId72" w:history="1">
         <w:r>
           <w:rPr>
             <w:rStyle w:val="Hyperlink"/>
@@ -1617,7 +1654,7 @@
           <w:t>Creating</w:t>
         </w:r>
       </w:hyperlink>
-      <w:hyperlink r:id="rId72" w:history="1">
+      <w:hyperlink r:id="rId73" w:history="1">
         <w:r>
           <w:rPr>
             <w:rStyle w:val="Hyperlink"/>
@@ -1625,7 +1662,7 @@
           <w:t xml:space="preserve"> </w:t>
         </w:r>
       </w:hyperlink>
-      <w:hyperlink r:id="rId73" w:history="1">
+      <w:hyperlink r:id="rId74" w:history="1">
         <w:r>
           <w:rPr>
             <w:rStyle w:val="Hyperlink"/>
@@ -1633,7 +1670,7 @@
           <w:t>a</w:t>
         </w:r>
       </w:hyperlink>
-      <w:hyperlink r:id="rId74" w:history="1">
+      <w:hyperlink r:id="rId75" w:history="1">
         <w:r>
           <w:rPr>
             <w:rStyle w:val="Hyperlink"/>
@@ -1641,7 +1678,7 @@
           <w:t xml:space="preserve"> </w:t>
         </w:r>
       </w:hyperlink>
-      <w:hyperlink r:id="rId75" w:history="1">
+      <w:hyperlink r:id="rId76" w:history="1">
         <w:r>
           <w:rPr>
             <w:rStyle w:val="Hyperlink"/>
@@ -1649,7 +1686,7 @@
           <w:t>User</w:t>
         </w:r>
       </w:hyperlink>
-      <w:hyperlink r:id="rId76" w:history="1">
+      <w:hyperlink r:id="rId77" w:history="1">
         <w:r>
           <w:rPr>
             <w:rStyle w:val="Hyperlink"/>
@@ -1657,7 +1694,7 @@
           <w:t xml:space="preserve"> </w:t>
         </w:r>
       </w:hyperlink>
-      <w:hyperlink r:id="rId77" w:history="1">
+      <w:hyperlink r:id="rId78" w:history="1">
         <w:r>
           <w:rPr>
             <w:rStyle w:val="Hyperlink"/>
@@ -1665,7 +1702,7 @@
           <w:t>Defined</w:t>
         </w:r>
       </w:hyperlink>
-      <w:hyperlink r:id="rId78" w:history="1">
+      <w:hyperlink r:id="rId79" w:history="1">
         <w:r>
           <w:rPr>
             <w:rStyle w:val="Hyperlink"/>
@@ -1673,7 +1710,7 @@
           <w:t xml:space="preserve"> </w:t>
         </w:r>
       </w:hyperlink>
-      <w:hyperlink r:id="rId79" w:history="1">
+      <w:hyperlink r:id="rId80" w:history="1">
         <w:r>
           <w:rPr>
             <w:rStyle w:val="Hyperlink"/>
@@ -1681,7 +1718,7 @@
           <w:t>Language</w:t>
         </w:r>
       </w:hyperlink>
-      <w:hyperlink r:id="rId80" w:history="1">
+      <w:hyperlink r:id="rId81" w:history="1">
         <w:r>
           <w:rPr>
             <w:rStyle w:val="Hyperlink"/>
@@ -1689,7 +1726,7 @@
           <w:t xml:space="preserve"> </w:t>
         </w:r>
       </w:hyperlink>
-      <w:hyperlink r:id="rId81" w:history="1">
+      <w:hyperlink r:id="rId82" w:history="1">
         <w:r>
           <w:rPr>
             <w:rStyle w:val="Hyperlink"/>
@@ -1697,7 +1734,7 @@
           <w:t>in</w:t>
         </w:r>
       </w:hyperlink>
-      <w:hyperlink r:id="rId82" w:history="1">
+      <w:hyperlink r:id="rId83" w:history="1">
         <w:r>
           <w:rPr>
             <w:rStyle w:val="Hyperlink"/>
@@ -1705,7 +1742,7 @@
           <w:t xml:space="preserve"> </w:t>
         </w:r>
       </w:hyperlink>
-      <w:hyperlink r:id="rId83" w:history="1">
+      <w:hyperlink r:id="rId84" w:history="1">
         <w:r>
           <w:rPr>
             <w:rStyle w:val="Hyperlink"/>
@@ -1713,7 +1750,7 @@
           <w:t>Notepad</w:t>
         </w:r>
       </w:hyperlink>
-      <w:hyperlink r:id="rId84" w:history="1">
+      <w:hyperlink r:id="rId85" w:history="1">
         <w:r>
           <w:rPr>
             <w:rStyle w:val="Hyperlink"/>
@@ -1761,7 +1798,7 @@
       <w:r>
         <w:t xml:space="preserve">Go to </w:t>
       </w:r>
-      <w:hyperlink r:id="rId85" w:history="1">
+      <w:hyperlink r:id="rId86" w:history="1">
         <w:r>
           <w:rPr>
             <w:rStyle w:val="Hyperlink"/>
@@ -1784,7 +1821,7 @@
           <w:tab w:val="left" w:pos="1440"/>
         </w:tabs>
       </w:pPr>
-      <w:hyperlink r:id="rId86" w:history="1">
+      <w:hyperlink r:id="rId87" w:history="1">
         <w:r>
           <w:rPr>
             <w:rStyle w:val="Hyperlink"/>
@@ -1846,7 +1883,7 @@
           <w:u w:val="single"/>
         </w:rPr>
       </w:pPr>
-      <w:hyperlink r:id="rId87" w:history="1">
+      <w:hyperlink r:id="rId88" w:history="1">
         <w:r>
           <w:rPr>
             <w:rStyle w:val="Hyperlink"/>
@@ -1854,7 +1891,7 @@
           <w:t>Malte</w:t>
         </w:r>
       </w:hyperlink>
-      <w:hyperlink r:id="rId88" w:history="1">
+      <w:hyperlink r:id="rId89" w:history="1">
         <w:r>
           <w:rPr>
             <w:rStyle w:val="Hyperlink"/>
@@ -1862,7 +1899,7 @@
           <w:t xml:space="preserve"> </w:t>
         </w:r>
       </w:hyperlink>
-      <w:hyperlink r:id="rId89" w:history="1">
+      <w:hyperlink r:id="rId90" w:history="1">
         <w:r>
           <w:rPr>
             <w:rStyle w:val="Hyperlink"/>
@@ -1870,7 +1907,7 @@
           <w:t>Wassermann</w:t>
         </w:r>
       </w:hyperlink>
-      <w:hyperlink r:id="rId90" w:history="1">
+      <w:hyperlink r:id="rId91" w:history="1">
         <w:r>
           <w:rPr>
             <w:rStyle w:val="Hyperlink"/>
@@ -1878,7 +1915,7 @@
           <w:t>’</w:t>
         </w:r>
       </w:hyperlink>
-      <w:hyperlink r:id="rId91" w:history="1">
+      <w:hyperlink r:id="rId92" w:history="1">
         <w:r>
           <w:rPr>
             <w:rStyle w:val="Hyperlink"/>
@@ -1886,7 +1923,7 @@
           <w:t>s</w:t>
         </w:r>
       </w:hyperlink>
-      <w:hyperlink r:id="rId92" w:history="1">
+      <w:hyperlink r:id="rId93" w:history="1">
         <w:r>
           <w:rPr>
             <w:rStyle w:val="Hyperlink"/>
@@ -1894,7 +1931,7 @@
           <w:t xml:space="preserve"> </w:t>
         </w:r>
       </w:hyperlink>
-      <w:hyperlink r:id="rId93" w:history="1">
+      <w:hyperlink r:id="rId94" w:history="1">
         <w:r>
           <w:rPr>
             <w:rStyle w:val="Hyperlink"/>
@@ -1902,7 +1939,7 @@
           <w:t>Viewport</w:t>
         </w:r>
       </w:hyperlink>
-      <w:hyperlink r:id="rId94" w:history="1">
+      <w:hyperlink r:id="rId95" w:history="1">
         <w:r>
           <w:rPr>
             <w:rStyle w:val="Hyperlink"/>
@@ -1910,7 +1947,7 @@
           <w:t xml:space="preserve"> </w:t>
         </w:r>
       </w:hyperlink>
-      <w:hyperlink r:id="rId95" w:history="1">
+      <w:hyperlink r:id="rId96" w:history="1">
         <w:r>
           <w:rPr>
             <w:rStyle w:val="Hyperlink"/>

</xml_diff>

<commit_message>
Updated project Ruby from 3.2.8 to 3.2.11 (and dependancy gems)
</commit_message>
<xml_diff>
--- a/ruby/doc/How to set up the Clip development environment for Ruby on Rails.docx
+++ b/ruby/doc/How to set up the Clip development environment for Ruby on Rails.docx
@@ -28,8 +28,6 @@
       <w:r>
         <w:t>Install Git:</w:t>
       </w:r>
-      <w:bookmarkStart w:id="1" w:name="_GoBack"/>
-      <w:bookmarkEnd w:id="1"/>
     </w:p>
     <w:p>
       <w:pPr>
@@ -42,6 +40,11 @@
           <w:tab w:val="left" w:pos="360"/>
           <w:tab w:val="left" w:pos="720"/>
         </w:tabs>
+        <w:rPr>
+          <w:rStyle w:val="Hyperlink"/>
+          <w:color w:val="000000"/>
+          <w:u w:val="none"/>
+        </w:rPr>
       </w:pPr>
       <w:hyperlink r:id="rId6" w:history="1">
         <w:r>
@@ -51,6 +54,22 @@
           <w:t>Set Up Git</w:t>
         </w:r>
       </w:hyperlink>
+    </w:p>
+    <w:p>
+      <w:pPr>
+        <w:widowControl/>
+        <w:numPr>
+          <w:ilvl w:val="1"/>
+          <w:numId w:val="1"/>
+        </w:numPr>
+        <w:tabs>
+          <w:tab w:val="left" w:pos="360"/>
+          <w:tab w:val="left" w:pos="720"/>
+        </w:tabs>
+      </w:pPr>
+      <w:r>
+        <w:t>Enter your GitHub username and password each time or create a public key.</w:t>
+      </w:r>
     </w:p>
     <w:p>
       <w:pPr>
@@ -227,12 +246,14 @@
         <w:t xml:space="preserve"> an </w:t>
       </w:r>
       <w:hyperlink r:id="rId22" w:history="1">
+        <w:proofErr w:type="spellStart"/>
         <w:r>
           <w:rPr>
             <w:rStyle w:val="Hyperlink"/>
           </w:rPr>
           <w:t>IntelliJ</w:t>
         </w:r>
+        <w:proofErr w:type="spellEnd"/>
       </w:hyperlink>
       <w:r>
         <w:t xml:space="preserve"> license number from </w:t>
@@ -309,12 +330,14 @@
         <w:t xml:space="preserve">Go to the </w:t>
       </w:r>
       <w:hyperlink r:id="rId25" w:history="1">
+        <w:proofErr w:type="spellStart"/>
         <w:r>
           <w:rPr>
             <w:rStyle w:val="Hyperlink"/>
           </w:rPr>
           <w:t>RubyInstaller</w:t>
         </w:r>
+        <w:proofErr w:type="spellEnd"/>
       </w:hyperlink>
       <w:r>
         <w:t xml:space="preserve"> homepage.</w:t>
@@ -387,7 +410,15 @@
         <w:t>“</w:t>
       </w:r>
       <w:r>
-        <w:t>Add Ruby executables to your PATH</w:t>
+        <w:t xml:space="preserve">Add Ruby </w:t>
+      </w:r>
+      <w:proofErr w:type="spellStart"/>
+      <w:r>
+        <w:t>executables</w:t>
+      </w:r>
+      <w:proofErr w:type="spellEnd"/>
+      <w:r>
+        <w:t xml:space="preserve"> to your PATH</w:t>
       </w:r>
       <w:r>
         <w:t>”</w:t>
@@ -440,7 +471,15 @@
         </w:tabs>
       </w:pPr>
       <w:r>
-        <w:t>Install Ruby Development Kit (DevKit):</w:t>
+        <w:t>Install Ruby Development Kit (</w:t>
+      </w:r>
+      <w:proofErr w:type="spellStart"/>
+      <w:r>
+        <w:t>DevKit</w:t>
+      </w:r>
+      <w:proofErr w:type="spellEnd"/>
+      <w:r>
+        <w:t>):</w:t>
       </w:r>
     </w:p>
     <w:p>
@@ -511,15 +550,25 @@
         </w:r>
       </w:hyperlink>
       <w:r>
-        <w:t xml:space="preserve">. When step 2 asks DevKit to be downloaded from the </w:t>
+        <w:t xml:space="preserve">. When step 2 asks </w:t>
+      </w:r>
+      <w:proofErr w:type="spellStart"/>
+      <w:r>
+        <w:t>DevKit</w:t>
+      </w:r>
+      <w:proofErr w:type="spellEnd"/>
+      <w:r>
+        <w:t xml:space="preserve"> to be downloaded from the </w:t>
       </w:r>
       <w:hyperlink r:id="rId31" w:history="1">
+        <w:proofErr w:type="spellStart"/>
         <w:r>
           <w:rPr>
             <w:rStyle w:val="Hyperlink"/>
           </w:rPr>
           <w:t>RubyInstaller</w:t>
         </w:r>
+        <w:proofErr w:type="spellEnd"/>
       </w:hyperlink>
       <w:hyperlink r:id="rId32" w:history="1">
         <w:r>
@@ -572,12 +621,14 @@
       <w:r>
         <w:t xml:space="preserve">Optional (for debugging only): Install the </w:t>
       </w:r>
+      <w:proofErr w:type="spellStart"/>
       <w:r>
         <w:rPr>
           <w:rFonts w:ascii="Consolas" w:hAnsi="Consolas" w:cs="Consolas"/>
         </w:rPr>
         <w:t>ri</w:t>
       </w:r>
+      <w:proofErr w:type="spellEnd"/>
       <w:r>
         <w:t xml:space="preserve"> command line tool to view Ruby documentation without a browser </w:t>
       </w:r>
@@ -637,35 +688,57 @@
         <w:rPr>
           <w:rFonts w:ascii="Consolas" w:hAnsi="Consolas" w:cs="Consolas"/>
         </w:rPr>
-        <w:t>gem install rdoc-data</w:t>
-      </w:r>
-      <w:r>
-        <w:t>”</w:t>
-      </w:r>
-    </w:p>
-    <w:p>
-      <w:pPr>
-        <w:widowControl/>
-        <w:numPr>
-          <w:ilvl w:val="1"/>
-          <w:numId w:val="1"/>
-        </w:numPr>
-        <w:tabs>
-          <w:tab w:val="left" w:pos="1080"/>
-          <w:tab w:val="left" w:pos="1440"/>
-        </w:tabs>
-      </w:pPr>
-      <w:r>
-        <w:t xml:space="preserve">Enter </w:t>
-      </w:r>
-      <w:r>
-        <w:t>“</w:t>
-      </w:r>
+        <w:t xml:space="preserve">gem install </w:t>
+      </w:r>
+      <w:proofErr w:type="spellStart"/>
       <w:r>
         <w:rPr>
           <w:rFonts w:ascii="Consolas" w:hAnsi="Consolas" w:cs="Consolas"/>
         </w:rPr>
-        <w:t>rdoc-data --install</w:t>
+        <w:t>rdoc</w:t>
+      </w:r>
+      <w:proofErr w:type="spellEnd"/>
+      <w:r>
+        <w:rPr>
+          <w:rFonts w:ascii="Consolas" w:hAnsi="Consolas" w:cs="Consolas"/>
+        </w:rPr>
+        <w:t>-data</w:t>
+      </w:r>
+      <w:r>
+        <w:t>”</w:t>
+      </w:r>
+    </w:p>
+    <w:p>
+      <w:pPr>
+        <w:widowControl/>
+        <w:numPr>
+          <w:ilvl w:val="1"/>
+          <w:numId w:val="1"/>
+        </w:numPr>
+        <w:tabs>
+          <w:tab w:val="left" w:pos="1080"/>
+          <w:tab w:val="left" w:pos="1440"/>
+        </w:tabs>
+      </w:pPr>
+      <w:r>
+        <w:t xml:space="preserve">Enter </w:t>
+      </w:r>
+      <w:r>
+        <w:t>“</w:t>
+      </w:r>
+      <w:proofErr w:type="spellStart"/>
+      <w:r>
+        <w:rPr>
+          <w:rFonts w:ascii="Consolas" w:hAnsi="Consolas" w:cs="Consolas"/>
+        </w:rPr>
+        <w:t>rdoc</w:t>
+      </w:r>
+      <w:proofErr w:type="spellEnd"/>
+      <w:r>
+        <w:rPr>
+          <w:rFonts w:ascii="Consolas" w:hAnsi="Consolas" w:cs="Consolas"/>
+        </w:rPr>
+        <w:t>-data --install</w:t>
       </w:r>
       <w:r>
         <w:t>”</w:t>
@@ -785,7 +858,15 @@
         </w:tabs>
       </w:pPr>
       <w:r>
-        <w:t>Install RubyGems:</w:t>
+        <w:t xml:space="preserve">Install </w:t>
+      </w:r>
+      <w:proofErr w:type="spellStart"/>
+      <w:r>
+        <w:t>RubyGems</w:t>
+      </w:r>
+      <w:proofErr w:type="spellEnd"/>
+      <w:r>
+        <w:t>:</w:t>
       </w:r>
     </w:p>
     <w:p>
@@ -808,12 +889,28 @@
         <w:t xml:space="preserve">the </w:t>
       </w:r>
       <w:hyperlink r:id="rId44" w:history="1">
-        <w:r>
-          <w:rPr>
-            <w:rStyle w:val="Hyperlink"/>
-          </w:rPr>
-          <w:t>RubyGems project in RubyForge</w:t>
-        </w:r>
+        <w:proofErr w:type="spellStart"/>
+        <w:r>
+          <w:rPr>
+            <w:rStyle w:val="Hyperlink"/>
+          </w:rPr>
+          <w:t>RubyGems</w:t>
+        </w:r>
+        <w:proofErr w:type="spellEnd"/>
+        <w:r>
+          <w:rPr>
+            <w:rStyle w:val="Hyperlink"/>
+          </w:rPr>
+          <w:t xml:space="preserve"> project in </w:t>
+        </w:r>
+        <w:proofErr w:type="spellStart"/>
+        <w:r>
+          <w:rPr>
+            <w:rStyle w:val="Hyperlink"/>
+          </w:rPr>
+          <w:t>RubyForge</w:t>
+        </w:r>
+        <w:proofErr w:type="spellEnd"/>
       </w:hyperlink>
       <w:r>
         <w:t>.</w:t>
@@ -873,8 +970,16 @@
         <w:rPr>
           <w:rFonts w:ascii="Consolas" w:hAnsi="Consolas" w:cs="Consolas"/>
         </w:rPr>
-        <w:t># ruby setup.rb</w:t>
-      </w:r>
+        <w:t xml:space="preserve"># ruby </w:t>
+      </w:r>
+      <w:proofErr w:type="spellStart"/>
+      <w:r>
+        <w:rPr>
+          <w:rFonts w:ascii="Consolas" w:hAnsi="Consolas" w:cs="Consolas"/>
+        </w:rPr>
+        <w:t>setup.rb</w:t>
+      </w:r>
+      <w:proofErr w:type="spellEnd"/>
       <w:r>
         <w:t>”</w:t>
       </w:r>
@@ -1175,11 +1280,19 @@
       <w:r>
         <w:t xml:space="preserve"> option requires the </w:t>
       </w:r>
+      <w:proofErr w:type="gramStart"/>
       <w:r>
         <w:rPr>
           <w:rFonts w:ascii="Consolas" w:hAnsi="Consolas" w:cs="Consolas"/>
         </w:rPr>
-        <w:t>fork()</w:t>
+        <w:t>fork(</w:t>
+      </w:r>
+      <w:proofErr w:type="gramEnd"/>
+      <w:r>
+        <w:rPr>
+          <w:rFonts w:ascii="Consolas" w:hAnsi="Consolas" w:cs="Consolas"/>
+        </w:rPr>
+        <w:t>)</w:t>
       </w:r>
       <w:r>
         <w:t xml:space="preserve"> method to be implemented, but it isn’t on Windows machines.</w:t>
@@ -1234,6 +1347,7 @@
         <w:t xml:space="preserve">Go to the </w:t>
       </w:r>
       <w:hyperlink r:id="rId61" w:history="1">
+        <w:proofErr w:type="spellStart"/>
         <w:r>
           <w:rPr>
             <w:rStyle w:val="Hyperlink"/>
@@ -1272,6 +1386,7 @@
           </w:rPr>
           <w:t>UDL</w:t>
         </w:r>
+        <w:proofErr w:type="spellEnd"/>
       </w:hyperlink>
       <w:r>
         <w:t xml:space="preserve"> project.</w:t>
@@ -1312,12 +1427,14 @@
         </w:r>
       </w:hyperlink>
       <w:hyperlink r:id="rId68" w:history="1">
+        <w:proofErr w:type="gramStart"/>
         <w:r>
           <w:rPr>
             <w:rStyle w:val="Hyperlink"/>
           </w:rPr>
           <w:t>xml</w:t>
         </w:r>
+        <w:proofErr w:type="gramEnd"/>
       </w:hyperlink>
       <w:r>
         <w:t>“</w:t>
@@ -1432,12 +1549,14 @@
         </w:r>
       </w:hyperlink>
       <w:hyperlink r:id="rId71" w:history="1">
+        <w:proofErr w:type="gramStart"/>
         <w:r>
           <w:rPr>
             <w:rStyle w:val="Hyperlink"/>
           </w:rPr>
           <w:t>xml</w:t>
         </w:r>
+        <w:proofErr w:type="gramEnd"/>
       </w:hyperlink>
       <w:r>
         <w:t>“</w:t>
@@ -1543,7 +1662,15 @@
         <w:t>“</w:t>
       </w:r>
       <w:r>
-        <w:t>C:\Users\Username\AppData\Roaming\Notepad++\</w:t>
+        <w:t>C:\Users\Username\</w:t>
+      </w:r>
+      <w:proofErr w:type="spellStart"/>
+      <w:r>
+        <w:t>AppData</w:t>
+      </w:r>
+      <w:proofErr w:type="spellEnd"/>
+      <w:r>
+        <w:t>\Roaming\Notepad++\</w:t>
       </w:r>
       <w:r>
         <w:t>”</w:t>
@@ -1884,12 +2011,14 @@
         </w:rPr>
       </w:pPr>
       <w:hyperlink r:id="rId88" w:history="1">
+        <w:proofErr w:type="spellStart"/>
         <w:r>
           <w:rPr>
             <w:rStyle w:val="Hyperlink"/>
           </w:rPr>
           <w:t>Malte</w:t>
         </w:r>
+        <w:proofErr w:type="spellEnd"/>
       </w:hyperlink>
       <w:hyperlink r:id="rId89" w:history="1">
         <w:r>
@@ -1965,8 +2094,16 @@
         <w:rPr>
           <w:rFonts w:ascii="Consolas" w:hAnsi="Consolas" w:cs="Consolas"/>
         </w:rPr>
-        <w:t>//= require jquery_ujs</w:t>
-      </w:r>
+        <w:t xml:space="preserve">//= require </w:t>
+      </w:r>
+      <w:proofErr w:type="spellStart"/>
+      <w:r>
+        <w:rPr>
+          <w:rFonts w:ascii="Consolas" w:hAnsi="Consolas" w:cs="Consolas"/>
+        </w:rPr>
+        <w:t>jquery_ujs</w:t>
+      </w:r>
+      <w:proofErr w:type="spellEnd"/>
       <w:r>
         <w:t>”</w:t>
       </w:r>
@@ -1977,13 +2114,85 @@
         <w:t>“</w:t>
       </w:r>
       <w:r>
-        <w:t>app\assets\javascripts</w:t>
-      </w:r>
+        <w:t>app\assets\</w:t>
+      </w:r>
+      <w:proofErr w:type="spellStart"/>
+      <w:r>
+        <w:t>javascripts</w:t>
+      </w:r>
+      <w:proofErr w:type="spellEnd"/>
       <w:r>
         <w:t>”</w:t>
       </w:r>
       <w:r>
-        <w:t xml:space="preserve"> has to be commented out because it interferes with it, probably because of something to do with preventing the Rails application to be embedded within a frame.</w:t>
+        <w:t xml:space="preserve"> has to be commented out because it interferes with it, probably</w:t>
+      </w:r>
+      <w:bookmarkStart w:id="1" w:name="_GoBack"/>
+      <w:bookmarkEnd w:id="1"/>
+      <w:r>
+        <w:t xml:space="preserve"> because of something to do with preventing the Rails application to be embedded within a</w:t>
+      </w:r>
+      <w:r>
+        <w:t>n</w:t>
+      </w:r>
+      <w:r>
+        <w:t xml:space="preserve"> </w:t>
+      </w:r>
+      <w:proofErr w:type="spellStart"/>
+      <w:r>
+        <w:t>iF</w:t>
+      </w:r>
+      <w:r>
+        <w:t>rame</w:t>
+      </w:r>
+      <w:proofErr w:type="spellEnd"/>
+      <w:r>
+        <w:t>.</w:t>
+      </w:r>
+    </w:p>
+    <w:p>
+      <w:pPr>
+        <w:widowControl/>
+        <w:numPr>
+          <w:ilvl w:val="0"/>
+          <w:numId w:val="1"/>
+        </w:numPr>
+        <w:tabs>
+          <w:tab w:val="left" w:pos="1080"/>
+          <w:tab w:val="left" w:pos="1440"/>
+        </w:tabs>
+        <w:rPr>
+          <w:color w:val="1155CC"/>
+          <w:u w:val="single"/>
+        </w:rPr>
+      </w:pPr>
+      <w:r>
+        <w:t xml:space="preserve">Keep the project up-to-date by modifying the version numbers in the </w:t>
+      </w:r>
+      <w:proofErr w:type="spellStart"/>
+      <w:r>
+        <w:t>Gemfile</w:t>
+      </w:r>
+      <w:proofErr w:type="spellEnd"/>
+      <w:r>
+        <w:t xml:space="preserve"> and then running “</w:t>
+      </w:r>
+      <w:r>
+        <w:rPr>
+          <w:rFonts w:ascii="Consolas" w:hAnsi="Consolas" w:cs="Consolas"/>
+        </w:rPr>
+        <w:t>bundle install</w:t>
+      </w:r>
+      <w:r>
+        <w:t xml:space="preserve">” from the command line. See the Clip project’s </w:t>
+      </w:r>
+      <w:proofErr w:type="spellStart"/>
+      <w:r>
+        <w:t>Gemfile</w:t>
+      </w:r>
+      <w:proofErr w:type="spellEnd"/>
+      <w:r>
+        <w:t xml:space="preserve"> for more information.</w:t>
       </w:r>
     </w:p>
     <w:sectPr>
@@ -2702,6 +2911,15 @@
       <w:u w:val="single"/>
     </w:rPr>
   </w:style>
+  <w:style w:type="character" w:styleId="FollowedHyperlink">
+    <w:name w:val="FollowedHyperlink"/>
+    <w:basedOn w:val="DefaultParagraphFont"/>
+    <w:rsid w:val="004435E7"/>
+    <w:rPr>
+      <w:color w:val="800080" w:themeColor="followedHyperlink"/>
+      <w:u w:val="single"/>
+    </w:rPr>
+  </w:style>
 </w:styles>
 </file>
 
@@ -3178,6 +3396,15 @@
     <w:rsid w:val="001F33EE"/>
     <w:rPr>
       <w:color w:val="0000FF" w:themeColor="hyperlink"/>
+      <w:u w:val="single"/>
+    </w:rPr>
+  </w:style>
+  <w:style w:type="character" w:styleId="FollowedHyperlink">
+    <w:name w:val="FollowedHyperlink"/>
+    <w:basedOn w:val="DefaultParagraphFont"/>
+    <w:rsid w:val="004435E7"/>
+    <w:rPr>
+      <w:color w:val="800080" w:themeColor="followedHyperlink"/>
       <w:u w:val="single"/>
     </w:rPr>
   </w:style>

</xml_diff>

<commit_message>
Updated documentation to include a note on how to set up Git with SSH keys rather than a username and a password.
</commit_message>
<xml_diff>
--- a/ruby/doc/How to set up the Clip development environment for Ruby on Rails.docx
+++ b/ruby/doc/How to set up the Clip development environment for Ruby on Rails.docx
@@ -68,7 +68,69 @@
         </w:tabs>
       </w:pPr>
       <w:r>
-        <w:t>Enter your GitHub username and password each time or create a public key.</w:t>
+        <w:t xml:space="preserve">Enter your GitHub username and password each time or </w:t>
+      </w:r>
+      <w:hyperlink r:id="rId7" w:history="1">
+        <w:r>
+          <w:rPr>
+            <w:rStyle w:val="Hyperlink"/>
+          </w:rPr>
+          <w:t xml:space="preserve">create </w:t>
+        </w:r>
+        <w:r>
+          <w:rPr>
+            <w:rStyle w:val="Hyperlink"/>
+          </w:rPr>
+          <w:t>SSH</w:t>
+        </w:r>
+        <w:r>
+          <w:rPr>
+            <w:rStyle w:val="Hyperlink"/>
+          </w:rPr>
+          <w:t xml:space="preserve"> key</w:t>
+        </w:r>
+        <w:r>
+          <w:rPr>
+            <w:rStyle w:val="Hyperlink"/>
+          </w:rPr>
+          <w:t>s</w:t>
+        </w:r>
+      </w:hyperlink>
+      <w:r>
+        <w:t>.</w:t>
+      </w:r>
+      <w:r>
+        <w:t xml:space="preserve"> Be sure the project is cloned using SSH, not HTTPS (othe</w:t>
+      </w:r>
+      <w:bookmarkStart w:id="1" w:name="_GoBack"/>
+      <w:bookmarkEnd w:id="1"/>
+      <w:r>
+        <w:t xml:space="preserve">rwise use the </w:t>
+      </w:r>
+      <w:proofErr w:type="spellStart"/>
+      <w:r>
+        <w:rPr>
+          <w:rFonts w:ascii="Consolas" w:hAnsi="Consolas" w:cs="Consolas"/>
+        </w:rPr>
+        <w:t>git</w:t>
+      </w:r>
+      <w:proofErr w:type="spellEnd"/>
+      <w:r>
+        <w:t xml:space="preserve"> </w:t>
+      </w:r>
+      <w:r>
+        <w:t xml:space="preserve">command at </w:t>
+      </w:r>
+      <w:hyperlink r:id="rId8" w:history="1">
+        <w:r>
+          <w:rPr>
+            <w:rStyle w:val="Hyperlink"/>
+          </w:rPr>
+          <w:t>Git push requires username and password</w:t>
+        </w:r>
+      </w:hyperlink>
+      <w:r>
+        <w:t>).</w:t>
       </w:r>
     </w:p>
     <w:p>
@@ -103,7 +165,7 @@
           <w:u w:val="single"/>
         </w:rPr>
       </w:pPr>
-      <w:hyperlink r:id="rId7" w:history="1">
+      <w:hyperlink r:id="rId9" w:history="1">
         <w:r>
           <w:rPr>
             <w:rStyle w:val="Hyperlink"/>
@@ -111,7 +173,7 @@
           <w:t>What</w:t>
         </w:r>
       </w:hyperlink>
-      <w:hyperlink r:id="rId8" w:history="1">
+      <w:hyperlink r:id="rId10" w:history="1">
         <w:r>
           <w:rPr>
             <w:rStyle w:val="Hyperlink"/>
@@ -119,7 +181,7 @@
           <w:t xml:space="preserve"> </w:t>
         </w:r>
       </w:hyperlink>
-      <w:hyperlink r:id="rId9" w:history="1">
+      <w:hyperlink r:id="rId11" w:history="1">
         <w:r>
           <w:rPr>
             <w:rStyle w:val="Hyperlink"/>
@@ -127,7 +189,7 @@
           <w:t>Ruby</w:t>
         </w:r>
       </w:hyperlink>
-      <w:hyperlink r:id="rId10" w:history="1">
+      <w:hyperlink r:id="rId12" w:history="1">
         <w:r>
           <w:rPr>
             <w:rStyle w:val="Hyperlink"/>
@@ -135,7 +197,7 @@
           <w:t xml:space="preserve"> </w:t>
         </w:r>
       </w:hyperlink>
-      <w:hyperlink r:id="rId11" w:history="1">
+      <w:hyperlink r:id="rId13" w:history="1">
         <w:r>
           <w:rPr>
             <w:rStyle w:val="Hyperlink"/>
@@ -143,7 +205,7 @@
           <w:t>IDE</w:t>
         </w:r>
       </w:hyperlink>
-      <w:hyperlink r:id="rId12" w:history="1">
+      <w:hyperlink r:id="rId14" w:history="1">
         <w:r>
           <w:rPr>
             <w:rStyle w:val="Hyperlink"/>
@@ -151,7 +213,7 @@
           <w:t xml:space="preserve"> </w:t>
         </w:r>
       </w:hyperlink>
-      <w:hyperlink r:id="rId13" w:history="1">
+      <w:hyperlink r:id="rId15" w:history="1">
         <w:r>
           <w:rPr>
             <w:rStyle w:val="Hyperlink"/>
@@ -159,7 +221,7 @@
           <w:t>do</w:t>
         </w:r>
       </w:hyperlink>
-      <w:hyperlink r:id="rId14" w:history="1">
+      <w:hyperlink r:id="rId16" w:history="1">
         <w:r>
           <w:rPr>
             <w:rStyle w:val="Hyperlink"/>
@@ -167,7 +229,7 @@
           <w:t xml:space="preserve"> </w:t>
         </w:r>
       </w:hyperlink>
-      <w:hyperlink r:id="rId15" w:history="1">
+      <w:hyperlink r:id="rId17" w:history="1">
         <w:r>
           <w:rPr>
             <w:rStyle w:val="Hyperlink"/>
@@ -175,7 +237,7 @@
           <w:t>you</w:t>
         </w:r>
       </w:hyperlink>
-      <w:hyperlink r:id="rId16" w:history="1">
+      <w:hyperlink r:id="rId18" w:history="1">
         <w:r>
           <w:rPr>
             <w:rStyle w:val="Hyperlink"/>
@@ -183,7 +245,7 @@
           <w:t xml:space="preserve"> </w:t>
         </w:r>
       </w:hyperlink>
-      <w:hyperlink r:id="rId17" w:history="1">
+      <w:hyperlink r:id="rId19" w:history="1">
         <w:r>
           <w:rPr>
             <w:rStyle w:val="Hyperlink"/>
@@ -191,7 +253,7 @@
           <w:t>prefer</w:t>
         </w:r>
       </w:hyperlink>
-      <w:hyperlink r:id="rId18" w:history="1">
+      <w:hyperlink r:id="rId20" w:history="1">
         <w:r>
           <w:rPr>
             <w:rStyle w:val="Hyperlink"/>
@@ -199,7 +261,7 @@
           <w:t xml:space="preserve">? - </w:t>
         </w:r>
       </w:hyperlink>
-      <w:hyperlink r:id="rId19" w:history="1">
+      <w:hyperlink r:id="rId21" w:history="1">
         <w:r>
           <w:rPr>
             <w:rStyle w:val="Hyperlink"/>
@@ -207,7 +269,7 @@
           <w:t>Stack</w:t>
         </w:r>
       </w:hyperlink>
-      <w:hyperlink r:id="rId20" w:history="1">
+      <w:hyperlink r:id="rId22" w:history="1">
         <w:r>
           <w:rPr>
             <w:rStyle w:val="Hyperlink"/>
@@ -215,7 +277,7 @@
           <w:t xml:space="preserve"> </w:t>
         </w:r>
       </w:hyperlink>
-      <w:hyperlink r:id="rId21" w:history="1">
+      <w:hyperlink r:id="rId23" w:history="1">
         <w:r>
           <w:rPr>
             <w:rStyle w:val="Hyperlink"/>
@@ -245,7 +307,7 @@
       <w:r>
         <w:t xml:space="preserve"> an </w:t>
       </w:r>
-      <w:hyperlink r:id="rId22" w:history="1">
+      <w:hyperlink r:id="rId24" w:history="1">
         <w:proofErr w:type="spellStart"/>
         <w:r>
           <w:rPr>
@@ -281,7 +343,7 @@
           <w:u w:val="single"/>
         </w:rPr>
       </w:pPr>
-      <w:hyperlink r:id="rId23" w:history="1">
+      <w:hyperlink r:id="rId25" w:history="1">
         <w:r>
           <w:rPr>
             <w:rStyle w:val="Hyperlink"/>
@@ -289,7 +351,7 @@
           <w:t>Notepad</w:t>
         </w:r>
       </w:hyperlink>
-      <w:hyperlink r:id="rId24" w:history="1">
+      <w:hyperlink r:id="rId26" w:history="1">
         <w:r>
           <w:rPr>
             <w:rStyle w:val="Hyperlink"/>
@@ -329,7 +391,7 @@
       <w:r>
         <w:t xml:space="preserve">Go to the </w:t>
       </w:r>
-      <w:hyperlink r:id="rId25" w:history="1">
+      <w:hyperlink r:id="rId27" w:history="1">
         <w:proofErr w:type="spellStart"/>
         <w:r>
           <w:rPr>
@@ -509,7 +571,7 @@
       <w:r>
         <w:t xml:space="preserve"> in the </w:t>
       </w:r>
-      <w:hyperlink r:id="rId26" w:history="1">
+      <w:hyperlink r:id="rId28" w:history="1">
         <w:r>
           <w:rPr>
             <w:rStyle w:val="Hyperlink"/>
@@ -517,7 +579,7 @@
           <w:t>Development</w:t>
         </w:r>
       </w:hyperlink>
-      <w:hyperlink r:id="rId27" w:history="1">
+      <w:hyperlink r:id="rId29" w:history="1">
         <w:r>
           <w:rPr>
             <w:rStyle w:val="Hyperlink"/>
@@ -525,7 +587,7 @@
           <w:t xml:space="preserve"> </w:t>
         </w:r>
       </w:hyperlink>
-      <w:hyperlink r:id="rId28" w:history="1">
+      <w:hyperlink r:id="rId30" w:history="1">
         <w:r>
           <w:rPr>
             <w:rStyle w:val="Hyperlink"/>
@@ -533,7 +595,7 @@
           <w:t>Kit</w:t>
         </w:r>
       </w:hyperlink>
-      <w:hyperlink r:id="rId29" w:history="1">
+      <w:hyperlink r:id="rId31" w:history="1">
         <w:r>
           <w:rPr>
             <w:rStyle w:val="Hyperlink"/>
@@ -541,7 +603,7 @@
           <w:t xml:space="preserve"> </w:t>
         </w:r>
       </w:hyperlink>
-      <w:hyperlink r:id="rId30" w:history="1">
+      <w:hyperlink r:id="rId32" w:history="1">
         <w:r>
           <w:rPr>
             <w:rStyle w:val="Hyperlink"/>
@@ -560,7 +622,7 @@
       <w:r>
         <w:t xml:space="preserve"> to be downloaded from the </w:t>
       </w:r>
-      <w:hyperlink r:id="rId31" w:history="1">
+      <w:hyperlink r:id="rId33" w:history="1">
         <w:proofErr w:type="spellStart"/>
         <w:r>
           <w:rPr>
@@ -570,7 +632,7 @@
         </w:r>
         <w:proofErr w:type="spellEnd"/>
       </w:hyperlink>
-      <w:hyperlink r:id="rId32" w:history="1">
+      <w:hyperlink r:id="rId34" w:history="1">
         <w:r>
           <w:rPr>
             <w:rStyle w:val="Hyperlink"/>
@@ -578,7 +640,7 @@
           <w:t xml:space="preserve"> </w:t>
         </w:r>
       </w:hyperlink>
-      <w:hyperlink r:id="rId33" w:history="1">
+      <w:hyperlink r:id="rId35" w:history="1">
         <w:r>
           <w:rPr>
             <w:rStyle w:val="Hyperlink"/>
@@ -632,7 +694,7 @@
       <w:r>
         <w:t xml:space="preserve"> command line tool to view Ruby documentation without a browser </w:t>
       </w:r>
-      <w:hyperlink r:id="rId34" w:history="1">
+      <w:hyperlink r:id="rId36" w:history="1">
         <w:r>
           <w:rPr>
             <w:rStyle w:val="Hyperlink"/>
@@ -643,7 +705,7 @@
       <w:r>
         <w:t xml:space="preserve"> </w:t>
       </w:r>
-      <w:hyperlink r:id="rId35" w:history="1">
+      <w:hyperlink r:id="rId37" w:history="1">
         <w:r>
           <w:rPr>
             <w:rStyle w:val="Hyperlink"/>
@@ -654,7 +716,7 @@
       <w:r>
         <w:t xml:space="preserve"> </w:t>
       </w:r>
-      <w:hyperlink r:id="rId36" w:anchor="section3" w:history="1">
+      <w:hyperlink r:id="rId38" w:anchor="section3" w:history="1">
         <w:r>
           <w:rPr>
             <w:rStyle w:val="Hyperlink"/>
@@ -781,7 +843,7 @@
       <w:r>
         <w:t>“</w:t>
       </w:r>
-      <w:hyperlink r:id="rId37" w:history="1">
+      <w:hyperlink r:id="rId39" w:history="1">
         <w:r>
           <w:rPr>
             <w:rStyle w:val="Hyperlink"/>
@@ -789,7 +851,7 @@
           <w:t>Getting</w:t>
         </w:r>
       </w:hyperlink>
-      <w:hyperlink r:id="rId38" w:history="1">
+      <w:hyperlink r:id="rId40" w:history="1">
         <w:r>
           <w:rPr>
             <w:rStyle w:val="Hyperlink"/>
@@ -797,7 +859,7 @@
           <w:t xml:space="preserve"> </w:t>
         </w:r>
       </w:hyperlink>
-      <w:hyperlink r:id="rId39" w:history="1">
+      <w:hyperlink r:id="rId41" w:history="1">
         <w:r>
           <w:rPr>
             <w:rStyle w:val="Hyperlink"/>
@@ -805,7 +867,7 @@
           <w:t>Started</w:t>
         </w:r>
       </w:hyperlink>
-      <w:hyperlink r:id="rId40" w:history="1">
+      <w:hyperlink r:id="rId42" w:history="1">
         <w:r>
           <w:rPr>
             <w:rStyle w:val="Hyperlink"/>
@@ -813,7 +875,7 @@
           <w:t xml:space="preserve"> </w:t>
         </w:r>
       </w:hyperlink>
-      <w:hyperlink r:id="rId41" w:history="1">
+      <w:hyperlink r:id="rId43" w:history="1">
         <w:r>
           <w:rPr>
             <w:rStyle w:val="Hyperlink"/>
@@ -821,7 +883,7 @@
           <w:t>with</w:t>
         </w:r>
       </w:hyperlink>
-      <w:hyperlink r:id="rId42" w:history="1">
+      <w:hyperlink r:id="rId44" w:history="1">
         <w:r>
           <w:rPr>
             <w:rStyle w:val="Hyperlink"/>
@@ -829,7 +891,7 @@
           <w:t xml:space="preserve"> </w:t>
         </w:r>
       </w:hyperlink>
-      <w:hyperlink r:id="rId43" w:history="1">
+      <w:hyperlink r:id="rId45" w:history="1">
         <w:r>
           <w:rPr>
             <w:rStyle w:val="Hyperlink"/>
@@ -888,7 +950,7 @@
       <w:r>
         <w:t xml:space="preserve">the </w:t>
       </w:r>
-      <w:hyperlink r:id="rId44" w:history="1">
+      <w:hyperlink r:id="rId46" w:history="1">
         <w:proofErr w:type="spellStart"/>
         <w:r>
           <w:rPr>
@@ -1001,6 +1063,7 @@
         </w:tabs>
       </w:pPr>
       <w:r>
+        <w:lastRenderedPageBreak/>
         <w:t>Install SQLite:</w:t>
       </w:r>
     </w:p>
@@ -1019,7 +1082,7 @@
       <w:r>
         <w:t xml:space="preserve">Go to the </w:t>
       </w:r>
-      <w:hyperlink r:id="rId45" w:history="1">
+      <w:hyperlink r:id="rId47" w:history="1">
         <w:r>
           <w:rPr>
             <w:rStyle w:val="Hyperlink"/>
@@ -1027,7 +1090,7 @@
           <w:t>SQLite</w:t>
         </w:r>
       </w:hyperlink>
-      <w:hyperlink r:id="rId46" w:history="1">
+      <w:hyperlink r:id="rId48" w:history="1">
         <w:r>
           <w:rPr>
             <w:rStyle w:val="Hyperlink"/>
@@ -1035,7 +1098,7 @@
           <w:t xml:space="preserve"> </w:t>
         </w:r>
       </w:hyperlink>
-      <w:hyperlink r:id="rId47" w:history="1">
+      <w:hyperlink r:id="rId49" w:history="1">
         <w:r>
           <w:rPr>
             <w:rStyle w:val="Hyperlink"/>
@@ -1060,7 +1123,6 @@
         </w:tabs>
       </w:pPr>
       <w:r>
-        <w:lastRenderedPageBreak/>
         <w:t xml:space="preserve">Download and extract </w:t>
       </w:r>
       <w:r>
@@ -1112,7 +1174,7 @@
       <w:r>
         <w:t xml:space="preserve">Follow the instructions in </w:t>
       </w:r>
-      <w:hyperlink r:id="rId48" w:anchor="creating-a-new-rails-project" w:history="1">
+      <w:hyperlink r:id="rId50" w:anchor="creating-a-new-rails-project" w:history="1">
         <w:r>
           <w:rPr>
             <w:rStyle w:val="Hyperlink"/>
@@ -1120,7 +1182,7 @@
           <w:t>Section</w:t>
         </w:r>
       </w:hyperlink>
-      <w:hyperlink r:id="rId49" w:anchor="creating-a-new-rails-project" w:history="1">
+      <w:hyperlink r:id="rId51" w:anchor="creating-a-new-rails-project" w:history="1">
         <w:r>
           <w:rPr>
             <w:rStyle w:val="Hyperlink"/>
@@ -1128,7 +1190,7 @@
           <w:t xml:space="preserve"> 3 </w:t>
         </w:r>
       </w:hyperlink>
-      <w:hyperlink r:id="rId50" w:anchor="creating-a-new-rails-project" w:history="1">
+      <w:hyperlink r:id="rId52" w:anchor="creating-a-new-rails-project" w:history="1">
         <w:r>
           <w:rPr>
             <w:rStyle w:val="Hyperlink"/>
@@ -1136,7 +1198,7 @@
           <w:t>of</w:t>
         </w:r>
       </w:hyperlink>
-      <w:hyperlink r:id="rId51" w:anchor="creating-a-new-rails-project" w:history="1">
+      <w:hyperlink r:id="rId53" w:anchor="creating-a-new-rails-project" w:history="1">
         <w:r>
           <w:rPr>
             <w:rStyle w:val="Hyperlink"/>
@@ -1144,7 +1206,7 @@
           <w:t xml:space="preserve"> </w:t>
         </w:r>
       </w:hyperlink>
-      <w:hyperlink r:id="rId52" w:history="1">
+      <w:hyperlink r:id="rId54" w:history="1">
         <w:r>
           <w:rPr>
             <w:rStyle w:val="Hyperlink"/>
@@ -1152,7 +1214,7 @@
           <w:t>“</w:t>
         </w:r>
       </w:hyperlink>
-      <w:hyperlink r:id="rId53" w:anchor="creating-a-new-rails-project" w:history="1">
+      <w:hyperlink r:id="rId55" w:anchor="creating-a-new-rails-project" w:history="1">
         <w:r>
           <w:rPr>
             <w:rStyle w:val="Hyperlink"/>
@@ -1160,7 +1222,7 @@
           <w:t>Getting</w:t>
         </w:r>
       </w:hyperlink>
-      <w:hyperlink r:id="rId54" w:anchor="creating-a-new-rails-project" w:history="1">
+      <w:hyperlink r:id="rId56" w:anchor="creating-a-new-rails-project" w:history="1">
         <w:r>
           <w:rPr>
             <w:rStyle w:val="Hyperlink"/>
@@ -1168,7 +1230,7 @@
           <w:t xml:space="preserve"> </w:t>
         </w:r>
       </w:hyperlink>
-      <w:hyperlink r:id="rId55" w:anchor="creating-a-new-rails-project" w:history="1">
+      <w:hyperlink r:id="rId57" w:anchor="creating-a-new-rails-project" w:history="1">
         <w:r>
           <w:rPr>
             <w:rStyle w:val="Hyperlink"/>
@@ -1176,7 +1238,7 @@
           <w:t>Started</w:t>
         </w:r>
       </w:hyperlink>
-      <w:hyperlink r:id="rId56" w:anchor="creating-a-new-rails-project" w:history="1">
+      <w:hyperlink r:id="rId58" w:anchor="creating-a-new-rails-project" w:history="1">
         <w:r>
           <w:rPr>
             <w:rStyle w:val="Hyperlink"/>
@@ -1184,7 +1246,7 @@
           <w:t xml:space="preserve"> </w:t>
         </w:r>
       </w:hyperlink>
-      <w:hyperlink r:id="rId57" w:anchor="creating-a-new-rails-project" w:history="1">
+      <w:hyperlink r:id="rId59" w:anchor="creating-a-new-rails-project" w:history="1">
         <w:r>
           <w:rPr>
             <w:rStyle w:val="Hyperlink"/>
@@ -1192,7 +1254,7 @@
           <w:t>with</w:t>
         </w:r>
       </w:hyperlink>
-      <w:hyperlink r:id="rId58" w:anchor="creating-a-new-rails-project" w:history="1">
+      <w:hyperlink r:id="rId60" w:anchor="creating-a-new-rails-project" w:history="1">
         <w:r>
           <w:rPr>
             <w:rStyle w:val="Hyperlink"/>
@@ -1200,7 +1262,7 @@
           <w:t xml:space="preserve"> </w:t>
         </w:r>
       </w:hyperlink>
-      <w:hyperlink r:id="rId59" w:anchor="creating-a-new-rails-project" w:history="1">
+      <w:hyperlink r:id="rId61" w:anchor="creating-a-new-rails-project" w:history="1">
         <w:r>
           <w:rPr>
             <w:rStyle w:val="Hyperlink"/>
@@ -1208,7 +1270,7 @@
           <w:t>Rails</w:t>
         </w:r>
       </w:hyperlink>
-      <w:hyperlink r:id="rId60" w:history="1">
+      <w:hyperlink r:id="rId62" w:history="1">
         <w:r>
           <w:rPr>
             <w:rStyle w:val="Hyperlink"/>
@@ -1346,7 +1408,7 @@
       <w:r>
         <w:t xml:space="preserve">Go to the </w:t>
       </w:r>
-      <w:hyperlink r:id="rId61" w:history="1">
+      <w:hyperlink r:id="rId63" w:history="1">
         <w:proofErr w:type="spellStart"/>
         <w:r>
           <w:rPr>
@@ -1355,7 +1417,7 @@
           <w:t>CoffeeScript</w:t>
         </w:r>
       </w:hyperlink>
-      <w:hyperlink r:id="rId62" w:history="1">
+      <w:hyperlink r:id="rId64" w:history="1">
         <w:r>
           <w:rPr>
             <w:rStyle w:val="Hyperlink"/>
@@ -1363,7 +1425,7 @@
           <w:t>_</w:t>
         </w:r>
       </w:hyperlink>
-      <w:hyperlink r:id="rId63" w:history="1">
+      <w:hyperlink r:id="rId65" w:history="1">
         <w:r>
           <w:rPr>
             <w:rStyle w:val="Hyperlink"/>
@@ -1371,7 +1433,7 @@
           <w:t>notepad</w:t>
         </w:r>
       </w:hyperlink>
-      <w:hyperlink r:id="rId64" w:history="1">
+      <w:hyperlink r:id="rId66" w:history="1">
         <w:r>
           <w:rPr>
             <w:rStyle w:val="Hyperlink"/>
@@ -1379,7 +1441,7 @@
           <w:t>_</w:t>
         </w:r>
       </w:hyperlink>
-      <w:hyperlink r:id="rId65" w:history="1">
+      <w:hyperlink r:id="rId67" w:history="1">
         <w:r>
           <w:rPr>
             <w:rStyle w:val="Hyperlink"/>
@@ -1410,7 +1472,7 @@
       <w:r>
         <w:t>“</w:t>
       </w:r>
-      <w:hyperlink r:id="rId66" w:history="1">
+      <w:hyperlink r:id="rId68" w:history="1">
         <w:r>
           <w:rPr>
             <w:rStyle w:val="Hyperlink"/>
@@ -1418,7 +1480,7 @@
           <w:t>CoffeeScript</w:t>
         </w:r>
       </w:hyperlink>
-      <w:hyperlink r:id="rId67" w:history="1">
+      <w:hyperlink r:id="rId69" w:history="1">
         <w:r>
           <w:rPr>
             <w:rStyle w:val="Hyperlink"/>
@@ -1426,7 +1488,7 @@
           <w:t>.</w:t>
         </w:r>
       </w:hyperlink>
-      <w:hyperlink r:id="rId68" w:history="1">
+      <w:hyperlink r:id="rId70" w:history="1">
         <w:proofErr w:type="gramStart"/>
         <w:r>
           <w:rPr>
@@ -1532,7 +1594,7 @@
       <w:r>
         <w:t>“</w:t>
       </w:r>
-      <w:hyperlink r:id="rId69" w:history="1">
+      <w:hyperlink r:id="rId71" w:history="1">
         <w:r>
           <w:rPr>
             <w:rStyle w:val="Hyperlink"/>
@@ -1540,7 +1602,7 @@
           <w:t>CoffeeScript</w:t>
         </w:r>
       </w:hyperlink>
-      <w:hyperlink r:id="rId70" w:history="1">
+      <w:hyperlink r:id="rId72" w:history="1">
         <w:r>
           <w:rPr>
             <w:rStyle w:val="Hyperlink"/>
@@ -1548,7 +1610,7 @@
           <w:t>.</w:t>
         </w:r>
       </w:hyperlink>
-      <w:hyperlink r:id="rId71" w:history="1">
+      <w:hyperlink r:id="rId73" w:history="1">
         <w:proofErr w:type="gramStart"/>
         <w:r>
           <w:rPr>
@@ -1773,7 +1835,7 @@
       <w:r>
         <w:t>“</w:t>
       </w:r>
-      <w:hyperlink r:id="rId72" w:history="1">
+      <w:hyperlink r:id="rId74" w:history="1">
         <w:r>
           <w:rPr>
             <w:rStyle w:val="Hyperlink"/>
@@ -1781,7 +1843,7 @@
           <w:t>Creating</w:t>
         </w:r>
       </w:hyperlink>
-      <w:hyperlink r:id="rId73" w:history="1">
+      <w:hyperlink r:id="rId75" w:history="1">
         <w:r>
           <w:rPr>
             <w:rStyle w:val="Hyperlink"/>
@@ -1789,7 +1851,7 @@
           <w:t xml:space="preserve"> </w:t>
         </w:r>
       </w:hyperlink>
-      <w:hyperlink r:id="rId74" w:history="1">
+      <w:hyperlink r:id="rId76" w:history="1">
         <w:r>
           <w:rPr>
             <w:rStyle w:val="Hyperlink"/>
@@ -1797,7 +1859,7 @@
           <w:t>a</w:t>
         </w:r>
       </w:hyperlink>
-      <w:hyperlink r:id="rId75" w:history="1">
+      <w:hyperlink r:id="rId77" w:history="1">
         <w:r>
           <w:rPr>
             <w:rStyle w:val="Hyperlink"/>
@@ -1805,7 +1867,7 @@
           <w:t xml:space="preserve"> </w:t>
         </w:r>
       </w:hyperlink>
-      <w:hyperlink r:id="rId76" w:history="1">
+      <w:hyperlink r:id="rId78" w:history="1">
         <w:r>
           <w:rPr>
             <w:rStyle w:val="Hyperlink"/>
@@ -1813,7 +1875,7 @@
           <w:t>User</w:t>
         </w:r>
       </w:hyperlink>
-      <w:hyperlink r:id="rId77" w:history="1">
+      <w:hyperlink r:id="rId79" w:history="1">
         <w:r>
           <w:rPr>
             <w:rStyle w:val="Hyperlink"/>
@@ -1821,7 +1883,7 @@
           <w:t xml:space="preserve"> </w:t>
         </w:r>
       </w:hyperlink>
-      <w:hyperlink r:id="rId78" w:history="1">
+      <w:hyperlink r:id="rId80" w:history="1">
         <w:r>
           <w:rPr>
             <w:rStyle w:val="Hyperlink"/>
@@ -1829,7 +1891,7 @@
           <w:t>Defined</w:t>
         </w:r>
       </w:hyperlink>
-      <w:hyperlink r:id="rId79" w:history="1">
+      <w:hyperlink r:id="rId81" w:history="1">
         <w:r>
           <w:rPr>
             <w:rStyle w:val="Hyperlink"/>
@@ -1837,7 +1899,7 @@
           <w:t xml:space="preserve"> </w:t>
         </w:r>
       </w:hyperlink>
-      <w:hyperlink r:id="rId80" w:history="1">
+      <w:hyperlink r:id="rId82" w:history="1">
         <w:r>
           <w:rPr>
             <w:rStyle w:val="Hyperlink"/>
@@ -1845,7 +1907,7 @@
           <w:t>Language</w:t>
         </w:r>
       </w:hyperlink>
-      <w:hyperlink r:id="rId81" w:history="1">
+      <w:hyperlink r:id="rId83" w:history="1">
         <w:r>
           <w:rPr>
             <w:rStyle w:val="Hyperlink"/>
@@ -1853,7 +1915,7 @@
           <w:t xml:space="preserve"> </w:t>
         </w:r>
       </w:hyperlink>
-      <w:hyperlink r:id="rId82" w:history="1">
+      <w:hyperlink r:id="rId84" w:history="1">
         <w:r>
           <w:rPr>
             <w:rStyle w:val="Hyperlink"/>
@@ -1861,7 +1923,7 @@
           <w:t>in</w:t>
         </w:r>
       </w:hyperlink>
-      <w:hyperlink r:id="rId83" w:history="1">
+      <w:hyperlink r:id="rId85" w:history="1">
         <w:r>
           <w:rPr>
             <w:rStyle w:val="Hyperlink"/>
@@ -1869,7 +1931,7 @@
           <w:t xml:space="preserve"> </w:t>
         </w:r>
       </w:hyperlink>
-      <w:hyperlink r:id="rId84" w:history="1">
+      <w:hyperlink r:id="rId86" w:history="1">
         <w:r>
           <w:rPr>
             <w:rStyle w:val="Hyperlink"/>
@@ -1877,7 +1939,7 @@
           <w:t>Notepad</w:t>
         </w:r>
       </w:hyperlink>
-      <w:hyperlink r:id="rId85" w:history="1">
+      <w:hyperlink r:id="rId87" w:history="1">
         <w:r>
           <w:rPr>
             <w:rStyle w:val="Hyperlink"/>
@@ -1925,7 +1987,7 @@
       <w:r>
         <w:t xml:space="preserve">Go to </w:t>
       </w:r>
-      <w:hyperlink r:id="rId86" w:history="1">
+      <w:hyperlink r:id="rId88" w:history="1">
         <w:r>
           <w:rPr>
             <w:rStyle w:val="Hyperlink"/>
@@ -1948,7 +2010,7 @@
           <w:tab w:val="left" w:pos="1440"/>
         </w:tabs>
       </w:pPr>
-      <w:hyperlink r:id="rId87" w:history="1">
+      <w:hyperlink r:id="rId89" w:history="1">
         <w:r>
           <w:rPr>
             <w:rStyle w:val="Hyperlink"/>
@@ -2010,7 +2072,7 @@
           <w:u w:val="single"/>
         </w:rPr>
       </w:pPr>
-      <w:hyperlink r:id="rId88" w:history="1">
+      <w:hyperlink r:id="rId90" w:history="1">
         <w:proofErr w:type="spellStart"/>
         <w:r>
           <w:rPr>
@@ -2020,7 +2082,7 @@
         </w:r>
         <w:proofErr w:type="spellEnd"/>
       </w:hyperlink>
-      <w:hyperlink r:id="rId89" w:history="1">
+      <w:hyperlink r:id="rId91" w:history="1">
         <w:r>
           <w:rPr>
             <w:rStyle w:val="Hyperlink"/>
@@ -2028,7 +2090,7 @@
           <w:t xml:space="preserve"> </w:t>
         </w:r>
       </w:hyperlink>
-      <w:hyperlink r:id="rId90" w:history="1">
+      <w:hyperlink r:id="rId92" w:history="1">
         <w:r>
           <w:rPr>
             <w:rStyle w:val="Hyperlink"/>
@@ -2036,7 +2098,7 @@
           <w:t>Wassermann</w:t>
         </w:r>
       </w:hyperlink>
-      <w:hyperlink r:id="rId91" w:history="1">
+      <w:hyperlink r:id="rId93" w:history="1">
         <w:r>
           <w:rPr>
             <w:rStyle w:val="Hyperlink"/>
@@ -2044,7 +2106,7 @@
           <w:t>’</w:t>
         </w:r>
       </w:hyperlink>
-      <w:hyperlink r:id="rId92" w:history="1">
+      <w:hyperlink r:id="rId94" w:history="1">
         <w:r>
           <w:rPr>
             <w:rStyle w:val="Hyperlink"/>
@@ -2052,7 +2114,7 @@
           <w:t>s</w:t>
         </w:r>
       </w:hyperlink>
-      <w:hyperlink r:id="rId93" w:history="1">
+      <w:hyperlink r:id="rId95" w:history="1">
         <w:r>
           <w:rPr>
             <w:rStyle w:val="Hyperlink"/>
@@ -2060,7 +2122,7 @@
           <w:t xml:space="preserve"> </w:t>
         </w:r>
       </w:hyperlink>
-      <w:hyperlink r:id="rId94" w:history="1">
+      <w:hyperlink r:id="rId96" w:history="1">
         <w:r>
           <w:rPr>
             <w:rStyle w:val="Hyperlink"/>
@@ -2068,7 +2130,7 @@
           <w:t>Viewport</w:t>
         </w:r>
       </w:hyperlink>
-      <w:hyperlink r:id="rId95" w:history="1">
+      <w:hyperlink r:id="rId97" w:history="1">
         <w:r>
           <w:rPr>
             <w:rStyle w:val="Hyperlink"/>
@@ -2076,7 +2138,7 @@
           <w:t xml:space="preserve"> </w:t>
         </w:r>
       </w:hyperlink>
-      <w:hyperlink r:id="rId96" w:history="1">
+      <w:hyperlink r:id="rId98" w:history="1">
         <w:r>
           <w:rPr>
             <w:rStyle w:val="Hyperlink"/>
@@ -2125,12 +2187,7 @@
         <w:t>”</w:t>
       </w:r>
       <w:r>
-        <w:t xml:space="preserve"> has to be commented out because it interferes with it, probably</w:t>
-      </w:r>
-      <w:bookmarkStart w:id="1" w:name="_GoBack"/>
-      <w:bookmarkEnd w:id="1"/>
-      <w:r>
-        <w:t xml:space="preserve"> because of something to do with preventing the Rails application to be embedded within a</w:t>
+        <w:t xml:space="preserve"> has to be commented out because it interferes with it, probably because of something to do with preventing the Rails application to be embedded within a</w:t>
       </w:r>
       <w:r>
         <w:t>n</w:t>

</xml_diff>

<commit_message>
Updated the documentation with a reference to how to fix the recent Rails security bugs.
</commit_message>
<xml_diff>
--- a/ruby/doc/How to set up the Clip development environment for Ruby on Rails.docx
+++ b/ruby/doc/How to set up the Clip development environment for Ruby on Rails.docx
@@ -100,21 +100,14 @@
         <w:t>.</w:t>
       </w:r>
       <w:r>
-        <w:t xml:space="preserve"> Be sure the project is cloned using SSH, not HTTPS (othe</w:t>
-      </w:r>
-      <w:bookmarkStart w:id="1" w:name="_GoBack"/>
-      <w:bookmarkEnd w:id="1"/>
-      <w:r>
-        <w:t xml:space="preserve">rwise use the </w:t>
-      </w:r>
-      <w:proofErr w:type="spellStart"/>
+        <w:t xml:space="preserve"> Be sure the project is cloned using SSH, not HTTPS (otherwise use the </w:t>
+      </w:r>
       <w:r>
         <w:rPr>
           <w:rFonts w:ascii="Consolas" w:hAnsi="Consolas" w:cs="Consolas"/>
         </w:rPr>
         <w:t>git</w:t>
       </w:r>
-      <w:proofErr w:type="spellEnd"/>
       <w:r>
         <w:t xml:space="preserve"> </w:t>
       </w:r>
@@ -308,14 +301,12 @@
         <w:t xml:space="preserve"> an </w:t>
       </w:r>
       <w:hyperlink r:id="rId24" w:history="1">
-        <w:proofErr w:type="spellStart"/>
         <w:r>
           <w:rPr>
             <w:rStyle w:val="Hyperlink"/>
           </w:rPr>
           <w:t>IntelliJ</w:t>
         </w:r>
-        <w:proofErr w:type="spellEnd"/>
       </w:hyperlink>
       <w:r>
         <w:t xml:space="preserve"> license number from </w:t>
@@ -392,14 +383,12 @@
         <w:t xml:space="preserve">Go to the </w:t>
       </w:r>
       <w:hyperlink r:id="rId27" w:history="1">
-        <w:proofErr w:type="spellStart"/>
         <w:r>
           <w:rPr>
             <w:rStyle w:val="Hyperlink"/>
           </w:rPr>
           <w:t>RubyInstaller</w:t>
         </w:r>
-        <w:proofErr w:type="spellEnd"/>
       </w:hyperlink>
       <w:r>
         <w:t xml:space="preserve"> homepage.</w:t>
@@ -472,15 +461,7 @@
         <w:t>“</w:t>
       </w:r>
       <w:r>
-        <w:t xml:space="preserve">Add Ruby </w:t>
-      </w:r>
-      <w:proofErr w:type="spellStart"/>
-      <w:r>
-        <w:t>executables</w:t>
-      </w:r>
-      <w:proofErr w:type="spellEnd"/>
-      <w:r>
-        <w:t xml:space="preserve"> to your PATH</w:t>
+        <w:t>Add Ruby executables to your PATH</w:t>
       </w:r>
       <w:r>
         <w:t>”</w:t>
@@ -533,15 +514,7 @@
         </w:tabs>
       </w:pPr>
       <w:r>
-        <w:t>Install Ruby Development Kit (</w:t>
-      </w:r>
-      <w:proofErr w:type="spellStart"/>
-      <w:r>
-        <w:t>DevKit</w:t>
-      </w:r>
-      <w:proofErr w:type="spellEnd"/>
-      <w:r>
-        <w:t>):</w:t>
+        <w:t>Install Ruby Development Kit (DevKit):</w:t>
       </w:r>
     </w:p>
     <w:p>
@@ -612,25 +585,15 @@
         </w:r>
       </w:hyperlink>
       <w:r>
-        <w:t xml:space="preserve">. When step 2 asks </w:t>
-      </w:r>
-      <w:proofErr w:type="spellStart"/>
-      <w:r>
-        <w:t>DevKit</w:t>
-      </w:r>
-      <w:proofErr w:type="spellEnd"/>
-      <w:r>
-        <w:t xml:space="preserve"> to be downloaded from the </w:t>
+        <w:t xml:space="preserve">. When step 2 asks DevKit to be downloaded from the </w:t>
       </w:r>
       <w:hyperlink r:id="rId33" w:history="1">
-        <w:proofErr w:type="spellStart"/>
         <w:r>
           <w:rPr>
             <w:rStyle w:val="Hyperlink"/>
           </w:rPr>
           <w:t>RubyInstaller</w:t>
         </w:r>
-        <w:proofErr w:type="spellEnd"/>
       </w:hyperlink>
       <w:hyperlink r:id="rId34" w:history="1">
         <w:r>
@@ -683,14 +646,12 @@
       <w:r>
         <w:t xml:space="preserve">Optional (for debugging only): Install the </w:t>
       </w:r>
-      <w:proofErr w:type="spellStart"/>
       <w:r>
         <w:rPr>
           <w:rFonts w:ascii="Consolas" w:hAnsi="Consolas" w:cs="Consolas"/>
         </w:rPr>
         <w:t>ri</w:t>
       </w:r>
-      <w:proofErr w:type="spellEnd"/>
       <w:r>
         <w:t xml:space="preserve"> command line tool to view Ruby documentation without a browser </w:t>
       </w:r>
@@ -750,24 +711,57 @@
         <w:rPr>
           <w:rFonts w:ascii="Consolas" w:hAnsi="Consolas" w:cs="Consolas"/>
         </w:rPr>
-        <w:t xml:space="preserve">gem install </w:t>
-      </w:r>
-      <w:proofErr w:type="spellStart"/>
+        <w:t>gem install rdoc-data</w:t>
+      </w:r>
+      <w:r>
+        <w:t>”</w:t>
+      </w:r>
+    </w:p>
+    <w:p>
+      <w:pPr>
+        <w:widowControl/>
+        <w:numPr>
+          <w:ilvl w:val="1"/>
+          <w:numId w:val="1"/>
+        </w:numPr>
+        <w:tabs>
+          <w:tab w:val="left" w:pos="1080"/>
+          <w:tab w:val="left" w:pos="1440"/>
+        </w:tabs>
+      </w:pPr>
+      <w:r>
+        <w:t xml:space="preserve">Enter </w:t>
+      </w:r>
+      <w:r>
+        <w:t>“</w:t>
+      </w:r>
       <w:r>
         <w:rPr>
           <w:rFonts w:ascii="Consolas" w:hAnsi="Consolas" w:cs="Consolas"/>
         </w:rPr>
-        <w:t>rdoc</w:t>
-      </w:r>
-      <w:proofErr w:type="spellEnd"/>
-      <w:r>
-        <w:rPr>
-          <w:rFonts w:ascii="Consolas" w:hAnsi="Consolas" w:cs="Consolas"/>
-        </w:rPr>
-        <w:t>-data</w:t>
+        <w:t>rdoc-data --install</w:t>
       </w:r>
       <w:r>
         <w:t>”</w:t>
+      </w:r>
+      <w:r>
+        <w:t>.</w:t>
+      </w:r>
+    </w:p>
+    <w:p>
+      <w:pPr>
+        <w:widowControl/>
+        <w:numPr>
+          <w:ilvl w:val="0"/>
+          <w:numId w:val="1"/>
+        </w:numPr>
+        <w:tabs>
+          <w:tab w:val="left" w:pos="360"/>
+          <w:tab w:val="left" w:pos="720"/>
+        </w:tabs>
+      </w:pPr>
+      <w:r>
+        <w:t>Install Rails:</w:t>
       </w:r>
     </w:p>
     <w:p>
@@ -783,61 +777,6 @@
         </w:tabs>
       </w:pPr>
       <w:r>
-        <w:t xml:space="preserve">Enter </w:t>
-      </w:r>
-      <w:r>
-        <w:t>“</w:t>
-      </w:r>
-      <w:proofErr w:type="spellStart"/>
-      <w:r>
-        <w:rPr>
-          <w:rFonts w:ascii="Consolas" w:hAnsi="Consolas" w:cs="Consolas"/>
-        </w:rPr>
-        <w:t>rdoc</w:t>
-      </w:r>
-      <w:proofErr w:type="spellEnd"/>
-      <w:r>
-        <w:rPr>
-          <w:rFonts w:ascii="Consolas" w:hAnsi="Consolas" w:cs="Consolas"/>
-        </w:rPr>
-        <w:t>-data --install</w:t>
-      </w:r>
-      <w:r>
-        <w:t>”</w:t>
-      </w:r>
-      <w:r>
-        <w:t>.</w:t>
-      </w:r>
-    </w:p>
-    <w:p>
-      <w:pPr>
-        <w:widowControl/>
-        <w:numPr>
-          <w:ilvl w:val="0"/>
-          <w:numId w:val="1"/>
-        </w:numPr>
-        <w:tabs>
-          <w:tab w:val="left" w:pos="360"/>
-          <w:tab w:val="left" w:pos="720"/>
-        </w:tabs>
-      </w:pPr>
-      <w:r>
-        <w:t>Install Rails:</w:t>
-      </w:r>
-    </w:p>
-    <w:p>
-      <w:pPr>
-        <w:widowControl/>
-        <w:numPr>
-          <w:ilvl w:val="1"/>
-          <w:numId w:val="1"/>
-        </w:numPr>
-        <w:tabs>
-          <w:tab w:val="left" w:pos="1080"/>
-          <w:tab w:val="left" w:pos="1440"/>
-        </w:tabs>
-      </w:pPr>
-      <w:r>
         <w:t xml:space="preserve">Follow the instructions at </w:t>
       </w:r>
       <w:r>
@@ -920,15 +859,7 @@
         </w:tabs>
       </w:pPr>
       <w:r>
-        <w:t xml:space="preserve">Install </w:t>
-      </w:r>
-      <w:proofErr w:type="spellStart"/>
-      <w:r>
-        <w:t>RubyGems</w:t>
-      </w:r>
-      <w:proofErr w:type="spellEnd"/>
-      <w:r>
-        <w:t>:</w:t>
+        <w:t>Install RubyGems:</w:t>
       </w:r>
     </w:p>
     <w:p>
@@ -951,28 +882,12 @@
         <w:t xml:space="preserve">the </w:t>
       </w:r>
       <w:hyperlink r:id="rId46" w:history="1">
-        <w:proofErr w:type="spellStart"/>
-        <w:r>
-          <w:rPr>
-            <w:rStyle w:val="Hyperlink"/>
-          </w:rPr>
-          <w:t>RubyGems</w:t>
-        </w:r>
-        <w:proofErr w:type="spellEnd"/>
-        <w:r>
-          <w:rPr>
-            <w:rStyle w:val="Hyperlink"/>
-          </w:rPr>
-          <w:t xml:space="preserve"> project in </w:t>
-        </w:r>
-        <w:proofErr w:type="spellStart"/>
-        <w:r>
-          <w:rPr>
-            <w:rStyle w:val="Hyperlink"/>
-          </w:rPr>
-          <w:t>RubyForge</w:t>
-        </w:r>
-        <w:proofErr w:type="spellEnd"/>
+        <w:r>
+          <w:rPr>
+            <w:rStyle w:val="Hyperlink"/>
+          </w:rPr>
+          <w:t>RubyGems project in RubyForge</w:t>
+        </w:r>
       </w:hyperlink>
       <w:r>
         <w:t>.</w:t>
@@ -1032,16 +947,8 @@
         <w:rPr>
           <w:rFonts w:ascii="Consolas" w:hAnsi="Consolas" w:cs="Consolas"/>
         </w:rPr>
-        <w:t xml:space="preserve"># ruby </w:t>
-      </w:r>
-      <w:proofErr w:type="spellStart"/>
-      <w:r>
-        <w:rPr>
-          <w:rFonts w:ascii="Consolas" w:hAnsi="Consolas" w:cs="Consolas"/>
-        </w:rPr>
-        <w:t>setup.rb</w:t>
-      </w:r>
-      <w:proofErr w:type="spellEnd"/>
+        <w:t># ruby setup.rb</w:t>
+      </w:r>
       <w:r>
         <w:t>”</w:t>
       </w:r>
@@ -1342,19 +1249,11 @@
       <w:r>
         <w:t xml:space="preserve"> option requires the </w:t>
       </w:r>
-      <w:proofErr w:type="gramStart"/>
       <w:r>
         <w:rPr>
           <w:rFonts w:ascii="Consolas" w:hAnsi="Consolas" w:cs="Consolas"/>
         </w:rPr>
-        <w:t>fork(</w:t>
-      </w:r>
-      <w:proofErr w:type="gramEnd"/>
-      <w:r>
-        <w:rPr>
-          <w:rFonts w:ascii="Consolas" w:hAnsi="Consolas" w:cs="Consolas"/>
-        </w:rPr>
-        <w:t>)</w:t>
+        <w:t>fork()</w:t>
       </w:r>
       <w:r>
         <w:t xml:space="preserve"> method to be implemented, but it isn’t on Windows machines.</w:t>
@@ -1409,7 +1308,6 @@
         <w:t xml:space="preserve">Go to the </w:t>
       </w:r>
       <w:hyperlink r:id="rId63" w:history="1">
-        <w:proofErr w:type="spellStart"/>
         <w:r>
           <w:rPr>
             <w:rStyle w:val="Hyperlink"/>
@@ -1448,7 +1346,6 @@
           </w:rPr>
           <w:t>UDL</w:t>
         </w:r>
-        <w:proofErr w:type="spellEnd"/>
       </w:hyperlink>
       <w:r>
         <w:t xml:space="preserve"> project.</w:t>
@@ -1489,14 +1386,12 @@
         </w:r>
       </w:hyperlink>
       <w:hyperlink r:id="rId70" w:history="1">
-        <w:proofErr w:type="gramStart"/>
         <w:r>
           <w:rPr>
             <w:rStyle w:val="Hyperlink"/>
           </w:rPr>
           <w:t>xml</w:t>
         </w:r>
-        <w:proofErr w:type="gramEnd"/>
       </w:hyperlink>
       <w:r>
         <w:t>“</w:t>
@@ -1611,14 +1506,12 @@
         </w:r>
       </w:hyperlink>
       <w:hyperlink r:id="rId73" w:history="1">
-        <w:proofErr w:type="gramStart"/>
         <w:r>
           <w:rPr>
             <w:rStyle w:val="Hyperlink"/>
           </w:rPr>
           <w:t>xml</w:t>
         </w:r>
-        <w:proofErr w:type="gramEnd"/>
       </w:hyperlink>
       <w:r>
         <w:t>“</w:t>
@@ -1724,15 +1617,7 @@
         <w:t>“</w:t>
       </w:r>
       <w:r>
-        <w:t>C:\Users\Username\</w:t>
-      </w:r>
-      <w:proofErr w:type="spellStart"/>
-      <w:r>
-        <w:t>AppData</w:t>
-      </w:r>
-      <w:proofErr w:type="spellEnd"/>
-      <w:r>
-        <w:t>\Roaming\Notepad++\</w:t>
+        <w:t>C:\Users\Username\AppData\Roaming\Notepad++\</w:t>
       </w:r>
       <w:r>
         <w:t>”</w:t>
@@ -2073,14 +1958,12 @@
         </w:rPr>
       </w:pPr>
       <w:hyperlink r:id="rId90" w:history="1">
-        <w:proofErr w:type="spellStart"/>
         <w:r>
           <w:rPr>
             <w:rStyle w:val="Hyperlink"/>
           </w:rPr>
           <w:t>Malte</w:t>
         </w:r>
-        <w:proofErr w:type="spellEnd"/>
       </w:hyperlink>
       <w:hyperlink r:id="rId91" w:history="1">
         <w:r>
@@ -2156,16 +2039,8 @@
         <w:rPr>
           <w:rFonts w:ascii="Consolas" w:hAnsi="Consolas" w:cs="Consolas"/>
         </w:rPr>
-        <w:t xml:space="preserve">//= require </w:t>
-      </w:r>
-      <w:proofErr w:type="spellStart"/>
-      <w:r>
-        <w:rPr>
-          <w:rFonts w:ascii="Consolas" w:hAnsi="Consolas" w:cs="Consolas"/>
-        </w:rPr>
-        <w:t>jquery_ujs</w:t>
-      </w:r>
-      <w:proofErr w:type="spellEnd"/>
+        <w:t>//= require jquery_ujs</w:t>
+      </w:r>
       <w:r>
         <w:t>”</w:t>
       </w:r>
@@ -2176,13 +2051,8 @@
         <w:t>“</w:t>
       </w:r>
       <w:r>
-        <w:t>app\assets\</w:t>
-      </w:r>
-      <w:proofErr w:type="spellStart"/>
-      <w:r>
-        <w:t>javascripts</w:t>
-      </w:r>
-      <w:proofErr w:type="spellEnd"/>
+        <w:t>app\assets\javascripts</w:t>
+      </w:r>
       <w:r>
         <w:t>”</w:t>
       </w:r>
@@ -2195,16 +2065,11 @@
       <w:r>
         <w:t xml:space="preserve"> </w:t>
       </w:r>
-      <w:proofErr w:type="spellStart"/>
       <w:r>
         <w:t>iF</w:t>
       </w:r>
       <w:r>
-        <w:t>rame</w:t>
-      </w:r>
-      <w:proofErr w:type="spellEnd"/>
-      <w:r>
-        <w:t>.</w:t>
+        <w:t>rame.</w:t>
       </w:r>
     </w:p>
     <w:p>
@@ -2224,15 +2089,7 @@
         </w:rPr>
       </w:pPr>
       <w:r>
-        <w:t xml:space="preserve">Keep the project up-to-date by modifying the version numbers in the </w:t>
-      </w:r>
-      <w:proofErr w:type="spellStart"/>
-      <w:r>
-        <w:t>Gemfile</w:t>
-      </w:r>
-      <w:proofErr w:type="spellEnd"/>
-      <w:r>
-        <w:t xml:space="preserve"> and then running “</w:t>
+        <w:t>Keep the project up-to-date by modifying the version numbers in the Gemfile and then running “</w:t>
       </w:r>
       <w:r>
         <w:rPr>
@@ -2241,16 +2098,28 @@
         <w:t>bundle install</w:t>
       </w:r>
       <w:r>
-        <w:t xml:space="preserve">” from the command line. See the Clip project’s </w:t>
-      </w:r>
-      <w:proofErr w:type="spellStart"/>
-      <w:r>
-        <w:t>Gemfile</w:t>
-      </w:r>
-      <w:proofErr w:type="spellEnd"/>
-      <w:r>
-        <w:t xml:space="preserve"> for more information.</w:t>
-      </w:r>
+        <w:t xml:space="preserve">” from the command line. See the Clip project’s Gemfile for </w:t>
+      </w:r>
+      <w:r>
+        <w:lastRenderedPageBreak/>
+        <w:t>more information.</w:t>
+      </w:r>
+      <w:r>
+        <w:t xml:space="preserve"> Also see </w:t>
+      </w:r>
+      <w:hyperlink r:id="rId99" w:history="1">
+        <w:r>
+          <w:rPr>
+            <w:rStyle w:val="Hyperlink"/>
+          </w:rPr>
+          <w:t>De-Railing Security Bugs</w:t>
+        </w:r>
+      </w:hyperlink>
+      <w:r>
+        <w:t xml:space="preserve"> (which also recommends running a rake task which doesn’t seem to apply to this project).</w:t>
+      </w:r>
+      <w:bookmarkStart w:id="1" w:name="_GoBack"/>
+      <w:bookmarkEnd w:id="1"/>
     </w:p>
     <w:sectPr>
       <w:pgSz w:w="12240" w:h="15840"/>

</xml_diff>